<commit_message>
addressed comments on the D4
</commit_message>
<xml_diff>
--- a/reports/D4/faultModels/LibParamFaultModel.docx
+++ b/reports/D4/faultModels/LibParamFaultModel.docx
@@ -32,6 +32,7 @@
           <w:szCs w:val="48"/>
         </w:rPr>
       </w:pPr>
+      <w:proofErr w:type="spellStart"/>
       <w:r>
         <w:rPr>
           <w:color w:val="000000" w:themeColor="text1"/>
@@ -40,6 +41,7 @@
         </w:rPr>
         <w:t>GomSpace</w:t>
       </w:r>
+      <w:proofErr w:type="spellEnd"/>
     </w:p>
     <w:p>
       <w:pPr>
@@ -51,13 +53,23 @@
           <w:szCs w:val="48"/>
         </w:rPr>
       </w:pPr>
+      <w:proofErr w:type="spellStart"/>
       <w:r>
         <w:rPr>
           <w:color w:val="000000" w:themeColor="text1"/>
           <w:sz w:val="48"/>
           <w:szCs w:val="48"/>
         </w:rPr>
-        <w:t>LibParam Fault Model</w:t>
+        <w:t>LibParam</w:t>
+      </w:r>
+      <w:proofErr w:type="spellEnd"/>
+      <w:r>
+        <w:rPr>
+          <w:color w:val="000000" w:themeColor="text1"/>
+          <w:sz w:val="48"/>
+          <w:szCs w:val="48"/>
+        </w:rPr>
+        <w:t xml:space="preserve"> Fault Model</w:t>
       </w:r>
     </w:p>
     <w:p>
@@ -105,6 +117,7 @@
         </w:rPr>
         <w:t xml:space="preserve">The probes will be inserted in the function </w:t>
       </w:r>
+      <w:proofErr w:type="spellStart"/>
       <w:r>
         <w:rPr>
           <w:i/>
@@ -112,19 +125,54 @@
         </w:rPr>
         <w:t>gs_rparam_process_packet</w:t>
       </w:r>
+      <w:proofErr w:type="spellEnd"/>
       <w:r>
         <w:rPr>
           <w:color w:val="000000" w:themeColor="text1"/>
         </w:rPr>
         <w:t xml:space="preserve">, which is contained in the file </w:t>
       </w:r>
+      <w:proofErr w:type="spellStart"/>
       <w:r>
         <w:rPr>
           <w:i/>
           <w:color w:val="000000" w:themeColor="text1"/>
         </w:rPr>
-        <w:t>libparam/src/csp_service_handler.c</w:t>
-      </w:r>
+        <w:t>libparam</w:t>
+      </w:r>
+      <w:proofErr w:type="spellEnd"/>
+      <w:r>
+        <w:rPr>
+          <w:i/>
+          <w:color w:val="000000" w:themeColor="text1"/>
+        </w:rPr>
+        <w:t>/</w:t>
+      </w:r>
+      <w:proofErr w:type="spellStart"/>
+      <w:r>
+        <w:rPr>
+          <w:i/>
+          <w:color w:val="000000" w:themeColor="text1"/>
+        </w:rPr>
+        <w:t>src</w:t>
+      </w:r>
+      <w:proofErr w:type="spellEnd"/>
+      <w:r>
+        <w:rPr>
+          <w:i/>
+          <w:color w:val="000000" w:themeColor="text1"/>
+        </w:rPr>
+        <w:t>/</w:t>
+      </w:r>
+      <w:proofErr w:type="spellStart"/>
+      <w:r>
+        <w:rPr>
+          <w:i/>
+          <w:color w:val="000000" w:themeColor="text1"/>
+        </w:rPr>
+        <w:t>csp_service_handler.c</w:t>
+      </w:r>
+      <w:proofErr w:type="spellEnd"/>
     </w:p>
     <w:p>
       <w:pPr>
@@ -139,7 +187,39 @@
           <w:iCs/>
           <w:color w:val="000000" w:themeColor="text1"/>
         </w:rPr>
-        <w:t>This function take care of encapsulating the libParam data and provide it to libCSP.</w:t>
+        <w:t xml:space="preserve">This function take care of encapsulating the </w:t>
+      </w:r>
+      <w:proofErr w:type="spellStart"/>
+      <w:r>
+        <w:rPr>
+          <w:iCs/>
+          <w:color w:val="000000" w:themeColor="text1"/>
+        </w:rPr>
+        <w:t>libParam</w:t>
+      </w:r>
+      <w:proofErr w:type="spellEnd"/>
+      <w:r>
+        <w:rPr>
+          <w:iCs/>
+          <w:color w:val="000000" w:themeColor="text1"/>
+        </w:rPr>
+        <w:t xml:space="preserve"> data and provide it to </w:t>
+      </w:r>
+      <w:proofErr w:type="spellStart"/>
+      <w:r>
+        <w:rPr>
+          <w:iCs/>
+          <w:color w:val="000000" w:themeColor="text1"/>
+        </w:rPr>
+        <w:t>libCSP</w:t>
+      </w:r>
+      <w:proofErr w:type="spellEnd"/>
+      <w:r>
+        <w:rPr>
+          <w:iCs/>
+          <w:color w:val="000000" w:themeColor="text1"/>
+        </w:rPr>
+        <w:t>.</w:t>
       </w:r>
     </w:p>
     <w:p>
@@ -174,6 +254,1490 @@
     </w:p>
     <w:p>
       <w:pPr>
+        <w:jc w:val="both"/>
+        <w:rPr>
+          <w:iCs/>
+          <w:color w:val="000000" w:themeColor="text1"/>
+        </w:rPr>
+      </w:pPr>
+      <w:r>
+        <w:rPr>
+          <w:iCs/>
+          <w:color w:val="000000" w:themeColor="text1"/>
+        </w:rPr>
+        <w:t xml:space="preserve">An example of probe insertion for </w:t>
+      </w:r>
+      <w:proofErr w:type="spellStart"/>
+      <w:r>
+        <w:rPr>
+          <w:iCs/>
+          <w:color w:val="000000" w:themeColor="text1"/>
+        </w:rPr>
+        <w:t>LibParam</w:t>
+      </w:r>
+      <w:proofErr w:type="spellEnd"/>
+      <w:r>
+        <w:rPr>
+          <w:iCs/>
+          <w:color w:val="000000" w:themeColor="text1"/>
+        </w:rPr>
+        <w:t xml:space="preserve"> is presented below.</w:t>
+      </w:r>
+    </w:p>
+    <w:p>
+      <w:pPr>
+        <w:jc w:val="both"/>
+        <w:rPr>
+          <w:iCs/>
+          <w:color w:val="000000" w:themeColor="text1"/>
+        </w:rPr>
+      </w:pPr>
+    </w:p>
+    <w:p>
+      <w:pPr>
+        <w:numPr>
+          <w:ilvl w:val="0"/>
+          <w:numId w:val="1"/>
+        </w:numPr>
+        <w:pBdr>
+          <w:left w:val="single" w:sz="18" w:space="0" w:color="6CE26C"/>
+        </w:pBdr>
+        <w:shd w:val="clear" w:color="auto" w:fill="FFFFFF"/>
+        <w:spacing w:line="210" w:lineRule="atLeast"/>
+        <w:ind w:left="1395"/>
+        <w:rPr>
+          <w:rFonts w:ascii="Consolas" w:eastAsia="Times New Roman" w:hAnsi="Consolas" w:cs="Consolas"/>
+          <w:color w:val="5C5C5C"/>
+          <w:sz w:val="18"/>
+          <w:szCs w:val="18"/>
+          <w:lang w:val="en-LU" w:eastAsia="en-GB"/>
+        </w:rPr>
+      </w:pPr>
+      <w:r>
+        <w:rPr>
+          <w:rFonts w:ascii="Consolas" w:eastAsia="Times New Roman" w:hAnsi="Consolas" w:cs="Consolas"/>
+          <w:b/>
+          <w:bCs/>
+          <w:color w:val="006699"/>
+          <w:sz w:val="18"/>
+          <w:szCs w:val="18"/>
+          <w:bdr w:val="none" w:sz="0" w:space="0" w:color="auto" w:frame="1"/>
+          <w:lang w:val="en-LU" w:eastAsia="en-GB"/>
+        </w:rPr>
+        <w:t>switch</w:t>
+      </w:r>
+      <w:r>
+        <w:rPr>
+          <w:rFonts w:ascii="Consolas" w:eastAsia="Times New Roman" w:hAnsi="Consolas" w:cs="Consolas"/>
+          <w:color w:val="000000"/>
+          <w:sz w:val="18"/>
+          <w:szCs w:val="18"/>
+          <w:bdr w:val="none" w:sz="0" w:space="0" w:color="auto" w:frame="1"/>
+          <w:lang w:val="en-LU" w:eastAsia="en-GB"/>
+        </w:rPr>
+        <w:t>(request-&gt;action) {  </w:t>
+      </w:r>
+    </w:p>
+    <w:p>
+      <w:pPr>
+        <w:numPr>
+          <w:ilvl w:val="0"/>
+          <w:numId w:val="1"/>
+        </w:numPr>
+        <w:pBdr>
+          <w:left w:val="single" w:sz="18" w:space="0" w:color="6CE26C"/>
+        </w:pBdr>
+        <w:shd w:val="clear" w:color="auto" w:fill="F8F8F8"/>
+        <w:spacing w:line="210" w:lineRule="atLeast"/>
+        <w:ind w:left="1395"/>
+        <w:rPr>
+          <w:rFonts w:ascii="Consolas" w:eastAsia="Times New Roman" w:hAnsi="Consolas" w:cs="Consolas"/>
+          <w:color w:val="5C5C5C"/>
+          <w:sz w:val="18"/>
+          <w:szCs w:val="18"/>
+          <w:lang w:val="en-LU" w:eastAsia="en-GB"/>
+        </w:rPr>
+      </w:pPr>
+      <w:r>
+        <w:rPr>
+          <w:rFonts w:ascii="Consolas" w:eastAsia="Times New Roman" w:hAnsi="Consolas" w:cs="Consolas"/>
+          <w:color w:val="000000"/>
+          <w:sz w:val="18"/>
+          <w:szCs w:val="18"/>
+          <w:bdr w:val="none" w:sz="0" w:space="0" w:color="auto" w:frame="1"/>
+          <w:lang w:val="en-LU" w:eastAsia="en-GB"/>
+        </w:rPr>
+        <w:t>e RPARAM_GET: {  </w:t>
+      </w:r>
+    </w:p>
+    <w:p>
+      <w:pPr>
+        <w:numPr>
+          <w:ilvl w:val="0"/>
+          <w:numId w:val="1"/>
+        </w:numPr>
+        <w:pBdr>
+          <w:left w:val="single" w:sz="18" w:space="0" w:color="6CE26C"/>
+        </w:pBdr>
+        <w:shd w:val="clear" w:color="auto" w:fill="FFFFFF"/>
+        <w:spacing w:line="210" w:lineRule="atLeast"/>
+        <w:ind w:left="1395"/>
+        <w:rPr>
+          <w:rFonts w:ascii="Consolas" w:eastAsia="Times New Roman" w:hAnsi="Consolas" w:cs="Consolas"/>
+          <w:color w:val="5C5C5C"/>
+          <w:sz w:val="18"/>
+          <w:szCs w:val="18"/>
+          <w:lang w:val="en-LU" w:eastAsia="en-GB"/>
+        </w:rPr>
+      </w:pPr>
+      <w:r>
+        <w:rPr>
+          <w:rFonts w:ascii="Consolas" w:eastAsia="Times New Roman" w:hAnsi="Consolas" w:cs="Consolas"/>
+          <w:color w:val="000000"/>
+          <w:sz w:val="18"/>
+          <w:szCs w:val="18"/>
+          <w:bdr w:val="none" w:sz="0" w:space="0" w:color="auto" w:frame="1"/>
+          <w:lang w:val="en-LU" w:eastAsia="en-GB"/>
+        </w:rPr>
+        <w:t>  </w:t>
+      </w:r>
+    </w:p>
+    <w:p>
+      <w:pPr>
+        <w:numPr>
+          <w:ilvl w:val="0"/>
+          <w:numId w:val="1"/>
+        </w:numPr>
+        <w:pBdr>
+          <w:left w:val="single" w:sz="18" w:space="0" w:color="6CE26C"/>
+        </w:pBdr>
+        <w:shd w:val="clear" w:color="auto" w:fill="F8F8F8"/>
+        <w:spacing w:line="210" w:lineRule="atLeast"/>
+        <w:ind w:left="1395"/>
+        <w:rPr>
+          <w:rFonts w:ascii="Consolas" w:eastAsia="Times New Roman" w:hAnsi="Consolas" w:cs="Consolas"/>
+          <w:color w:val="5C5C5C"/>
+          <w:sz w:val="18"/>
+          <w:szCs w:val="18"/>
+          <w:lang w:val="en-LU" w:eastAsia="en-GB"/>
+        </w:rPr>
+      </w:pPr>
+      <w:r>
+        <w:rPr>
+          <w:rFonts w:ascii="Consolas" w:eastAsia="Times New Roman" w:hAnsi="Consolas" w:cs="Consolas"/>
+          <w:color w:val="008200"/>
+          <w:sz w:val="18"/>
+          <w:szCs w:val="18"/>
+          <w:bdr w:val="none" w:sz="0" w:space="0" w:color="auto" w:frame="1"/>
+          <w:lang w:val="en-LU" w:eastAsia="en-GB"/>
+        </w:rPr>
+        <w:t>//start of the  mutation probe</w:t>
+      </w:r>
+      <w:r>
+        <w:rPr>
+          <w:rFonts w:ascii="Consolas" w:eastAsia="Times New Roman" w:hAnsi="Consolas" w:cs="Consolas"/>
+          <w:color w:val="000000"/>
+          <w:sz w:val="18"/>
+          <w:szCs w:val="18"/>
+          <w:bdr w:val="none" w:sz="0" w:space="0" w:color="auto" w:frame="1"/>
+          <w:lang w:val="en-LU" w:eastAsia="en-GB"/>
+        </w:rPr>
+        <w:t>  </w:t>
+      </w:r>
+    </w:p>
+    <w:p>
+      <w:pPr>
+        <w:numPr>
+          <w:ilvl w:val="0"/>
+          <w:numId w:val="1"/>
+        </w:numPr>
+        <w:pBdr>
+          <w:left w:val="single" w:sz="18" w:space="0" w:color="6CE26C"/>
+        </w:pBdr>
+        <w:shd w:val="clear" w:color="auto" w:fill="FFFFFF"/>
+        <w:spacing w:line="210" w:lineRule="atLeast"/>
+        <w:ind w:left="1395"/>
+        <w:rPr>
+          <w:rFonts w:ascii="Consolas" w:eastAsia="Times New Roman" w:hAnsi="Consolas" w:cs="Consolas"/>
+          <w:color w:val="5C5C5C"/>
+          <w:sz w:val="18"/>
+          <w:szCs w:val="18"/>
+          <w:lang w:val="en-LU" w:eastAsia="en-GB"/>
+        </w:rPr>
+      </w:pPr>
+      <w:r>
+        <w:rPr>
+          <w:rFonts w:ascii="Consolas" w:eastAsia="Times New Roman" w:hAnsi="Consolas" w:cs="Consolas"/>
+          <w:color w:val="000000"/>
+          <w:sz w:val="18"/>
+          <w:szCs w:val="18"/>
+          <w:bdr w:val="none" w:sz="0" w:space="0" w:color="auto" w:frame="1"/>
+          <w:lang w:val="en-LU" w:eastAsia="en-GB"/>
+        </w:rPr>
+        <w:t>unsigned </w:t>
+      </w:r>
+      <w:r>
+        <w:rPr>
+          <w:rFonts w:ascii="Consolas" w:eastAsia="Times New Roman" w:hAnsi="Consolas" w:cs="Consolas"/>
+          <w:b/>
+          <w:bCs/>
+          <w:color w:val="2E8B57"/>
+          <w:sz w:val="18"/>
+          <w:szCs w:val="18"/>
+          <w:bdr w:val="none" w:sz="0" w:space="0" w:color="auto" w:frame="1"/>
+          <w:lang w:val="en-LU" w:eastAsia="en-GB"/>
+        </w:rPr>
+        <w:t>long</w:t>
+      </w:r>
+      <w:r>
+        <w:rPr>
+          <w:rFonts w:ascii="Consolas" w:eastAsia="Times New Roman" w:hAnsi="Consolas" w:cs="Consolas"/>
+          <w:color w:val="000000"/>
+          <w:sz w:val="18"/>
+          <w:szCs w:val="18"/>
+          <w:bdr w:val="none" w:sz="0" w:space="0" w:color="auto" w:frame="1"/>
+          <w:lang w:val="en-LU" w:eastAsia="en-GB"/>
+        </w:rPr>
+        <w:t> </w:t>
+      </w:r>
+      <w:r>
+        <w:rPr>
+          <w:rFonts w:ascii="Consolas" w:eastAsia="Times New Roman" w:hAnsi="Consolas" w:cs="Consolas"/>
+          <w:b/>
+          <w:bCs/>
+          <w:color w:val="2E8B57"/>
+          <w:sz w:val="18"/>
+          <w:szCs w:val="18"/>
+          <w:bdr w:val="none" w:sz="0" w:space="0" w:color="auto" w:frame="1"/>
+          <w:lang w:val="en-LU" w:eastAsia="en-GB"/>
+        </w:rPr>
+        <w:t>long</w:t>
+      </w:r>
+      <w:r>
+        <w:rPr>
+          <w:rFonts w:ascii="Consolas" w:eastAsia="Times New Roman" w:hAnsi="Consolas" w:cs="Consolas"/>
+          <w:color w:val="000000"/>
+          <w:sz w:val="18"/>
+          <w:szCs w:val="18"/>
+          <w:bdr w:val="none" w:sz="0" w:space="0" w:color="auto" w:frame="1"/>
+          <w:lang w:val="en-LU" w:eastAsia="en-GB"/>
+        </w:rPr>
+        <w:t> </w:t>
+      </w:r>
+      <w:r>
+        <w:rPr>
+          <w:rFonts w:ascii="Consolas" w:eastAsia="Times New Roman" w:hAnsi="Consolas" w:cs="Consolas"/>
+          <w:b/>
+          <w:bCs/>
+          <w:color w:val="2E8B57"/>
+          <w:sz w:val="18"/>
+          <w:szCs w:val="18"/>
+          <w:bdr w:val="none" w:sz="0" w:space="0" w:color="auto" w:frame="1"/>
+          <w:lang w:val="en-LU" w:eastAsia="en-GB"/>
+        </w:rPr>
+        <w:t>int</w:t>
+      </w:r>
+      <w:r>
+        <w:rPr>
+          <w:rFonts w:ascii="Consolas" w:eastAsia="Times New Roman" w:hAnsi="Consolas" w:cs="Consolas"/>
+          <w:color w:val="000000"/>
+          <w:sz w:val="18"/>
+          <w:szCs w:val="18"/>
+          <w:bdr w:val="none" w:sz="0" w:space="0" w:color="auto" w:frame="1"/>
+          <w:lang w:val="en-LU" w:eastAsia="en-GB"/>
+        </w:rPr>
+        <w:t> v_GET[8];  </w:t>
+      </w:r>
+    </w:p>
+    <w:p>
+      <w:pPr>
+        <w:numPr>
+          <w:ilvl w:val="0"/>
+          <w:numId w:val="1"/>
+        </w:numPr>
+        <w:pBdr>
+          <w:left w:val="single" w:sz="18" w:space="0" w:color="6CE26C"/>
+        </w:pBdr>
+        <w:shd w:val="clear" w:color="auto" w:fill="F8F8F8"/>
+        <w:spacing w:line="210" w:lineRule="atLeast"/>
+        <w:ind w:left="1395"/>
+        <w:rPr>
+          <w:rFonts w:ascii="Consolas" w:eastAsia="Times New Roman" w:hAnsi="Consolas" w:cs="Consolas"/>
+          <w:color w:val="5C5C5C"/>
+          <w:sz w:val="18"/>
+          <w:szCs w:val="18"/>
+          <w:lang w:val="en-LU" w:eastAsia="en-GB"/>
+        </w:rPr>
+      </w:pPr>
+      <w:r>
+        <w:rPr>
+          <w:rFonts w:ascii="Consolas" w:eastAsia="Times New Roman" w:hAnsi="Consolas" w:cs="Consolas"/>
+          <w:color w:val="000000"/>
+          <w:sz w:val="18"/>
+          <w:szCs w:val="18"/>
+          <w:bdr w:val="none" w:sz="0" w:space="0" w:color="auto" w:frame="1"/>
+          <w:lang w:val="en-LU" w:eastAsia="en-GB"/>
+        </w:rPr>
+        <w:t>  </w:t>
+      </w:r>
+    </w:p>
+    <w:p>
+      <w:pPr>
+        <w:numPr>
+          <w:ilvl w:val="0"/>
+          <w:numId w:val="1"/>
+        </w:numPr>
+        <w:pBdr>
+          <w:left w:val="single" w:sz="18" w:space="0" w:color="6CE26C"/>
+        </w:pBdr>
+        <w:shd w:val="clear" w:color="auto" w:fill="FFFFFF"/>
+        <w:spacing w:line="210" w:lineRule="atLeast"/>
+        <w:ind w:left="1395"/>
+        <w:rPr>
+          <w:rFonts w:ascii="Consolas" w:eastAsia="Times New Roman" w:hAnsi="Consolas" w:cs="Consolas"/>
+          <w:color w:val="5C5C5C"/>
+          <w:sz w:val="18"/>
+          <w:szCs w:val="18"/>
+          <w:lang w:val="en-LU" w:eastAsia="en-GB"/>
+        </w:rPr>
+      </w:pPr>
+      <w:r>
+        <w:rPr>
+          <w:rFonts w:ascii="Consolas" w:eastAsia="Times New Roman" w:hAnsi="Consolas" w:cs="Consolas"/>
+          <w:color w:val="000000"/>
+          <w:sz w:val="18"/>
+          <w:szCs w:val="18"/>
+          <w:bdr w:val="none" w:sz="0" w:space="0" w:color="auto" w:frame="1"/>
+          <w:lang w:val="en-LU" w:eastAsia="en-GB"/>
+        </w:rPr>
+        <w:t>v_GET[0] = (unsigned </w:t>
+      </w:r>
+      <w:r>
+        <w:rPr>
+          <w:rFonts w:ascii="Consolas" w:eastAsia="Times New Roman" w:hAnsi="Consolas" w:cs="Consolas"/>
+          <w:b/>
+          <w:bCs/>
+          <w:color w:val="2E8B57"/>
+          <w:sz w:val="18"/>
+          <w:szCs w:val="18"/>
+          <w:bdr w:val="none" w:sz="0" w:space="0" w:color="auto" w:frame="1"/>
+          <w:lang w:val="en-LU" w:eastAsia="en-GB"/>
+        </w:rPr>
+        <w:t>long</w:t>
+      </w:r>
+      <w:r>
+        <w:rPr>
+          <w:rFonts w:ascii="Consolas" w:eastAsia="Times New Roman" w:hAnsi="Consolas" w:cs="Consolas"/>
+          <w:color w:val="000000"/>
+          <w:sz w:val="18"/>
+          <w:szCs w:val="18"/>
+          <w:bdr w:val="none" w:sz="0" w:space="0" w:color="auto" w:frame="1"/>
+          <w:lang w:val="en-LU" w:eastAsia="en-GB"/>
+        </w:rPr>
+        <w:t> </w:t>
+      </w:r>
+      <w:r>
+        <w:rPr>
+          <w:rFonts w:ascii="Consolas" w:eastAsia="Times New Roman" w:hAnsi="Consolas" w:cs="Consolas"/>
+          <w:b/>
+          <w:bCs/>
+          <w:color w:val="2E8B57"/>
+          <w:sz w:val="18"/>
+          <w:szCs w:val="18"/>
+          <w:bdr w:val="none" w:sz="0" w:space="0" w:color="auto" w:frame="1"/>
+          <w:lang w:val="en-LU" w:eastAsia="en-GB"/>
+        </w:rPr>
+        <w:t>long</w:t>
+      </w:r>
+      <w:r>
+        <w:rPr>
+          <w:rFonts w:ascii="Consolas" w:eastAsia="Times New Roman" w:hAnsi="Consolas" w:cs="Consolas"/>
+          <w:color w:val="000000"/>
+          <w:sz w:val="18"/>
+          <w:szCs w:val="18"/>
+          <w:bdr w:val="none" w:sz="0" w:space="0" w:color="auto" w:frame="1"/>
+          <w:lang w:val="en-LU" w:eastAsia="en-GB"/>
+        </w:rPr>
+        <w:t> </w:t>
+      </w:r>
+      <w:r>
+        <w:rPr>
+          <w:rFonts w:ascii="Consolas" w:eastAsia="Times New Roman" w:hAnsi="Consolas" w:cs="Consolas"/>
+          <w:b/>
+          <w:bCs/>
+          <w:color w:val="2E8B57"/>
+          <w:sz w:val="18"/>
+          <w:szCs w:val="18"/>
+          <w:bdr w:val="none" w:sz="0" w:space="0" w:color="auto" w:frame="1"/>
+          <w:lang w:val="en-LU" w:eastAsia="en-GB"/>
+        </w:rPr>
+        <w:t>int</w:t>
+      </w:r>
+      <w:r>
+        <w:rPr>
+          <w:rFonts w:ascii="Consolas" w:eastAsia="Times New Roman" w:hAnsi="Consolas" w:cs="Consolas"/>
+          <w:color w:val="000000"/>
+          <w:sz w:val="18"/>
+          <w:szCs w:val="18"/>
+          <w:bdr w:val="none" w:sz="0" w:space="0" w:color="auto" w:frame="1"/>
+          <w:lang w:val="en-LU" w:eastAsia="en-GB"/>
+        </w:rPr>
+        <w:t>) request-&gt;action;  </w:t>
+      </w:r>
+    </w:p>
+    <w:p>
+      <w:pPr>
+        <w:numPr>
+          <w:ilvl w:val="0"/>
+          <w:numId w:val="1"/>
+        </w:numPr>
+        <w:pBdr>
+          <w:left w:val="single" w:sz="18" w:space="0" w:color="6CE26C"/>
+        </w:pBdr>
+        <w:shd w:val="clear" w:color="auto" w:fill="F8F8F8"/>
+        <w:spacing w:line="210" w:lineRule="atLeast"/>
+        <w:ind w:left="1395"/>
+        <w:rPr>
+          <w:rFonts w:ascii="Consolas" w:eastAsia="Times New Roman" w:hAnsi="Consolas" w:cs="Consolas"/>
+          <w:color w:val="5C5C5C"/>
+          <w:sz w:val="18"/>
+          <w:szCs w:val="18"/>
+          <w:lang w:val="en-LU" w:eastAsia="en-GB"/>
+        </w:rPr>
+      </w:pPr>
+      <w:r>
+        <w:rPr>
+          <w:rFonts w:ascii="Consolas" w:eastAsia="Times New Roman" w:hAnsi="Consolas" w:cs="Consolas"/>
+          <w:color w:val="000000"/>
+          <w:sz w:val="18"/>
+          <w:szCs w:val="18"/>
+          <w:bdr w:val="none" w:sz="0" w:space="0" w:color="auto" w:frame="1"/>
+          <w:lang w:val="en-LU" w:eastAsia="en-GB"/>
+        </w:rPr>
+        <w:t>v_GET[1] = (unsigned </w:t>
+      </w:r>
+      <w:r>
+        <w:rPr>
+          <w:rFonts w:ascii="Consolas" w:eastAsia="Times New Roman" w:hAnsi="Consolas" w:cs="Consolas"/>
+          <w:b/>
+          <w:bCs/>
+          <w:color w:val="2E8B57"/>
+          <w:sz w:val="18"/>
+          <w:szCs w:val="18"/>
+          <w:bdr w:val="none" w:sz="0" w:space="0" w:color="auto" w:frame="1"/>
+          <w:lang w:val="en-LU" w:eastAsia="en-GB"/>
+        </w:rPr>
+        <w:t>long</w:t>
+      </w:r>
+      <w:r>
+        <w:rPr>
+          <w:rFonts w:ascii="Consolas" w:eastAsia="Times New Roman" w:hAnsi="Consolas" w:cs="Consolas"/>
+          <w:color w:val="000000"/>
+          <w:sz w:val="18"/>
+          <w:szCs w:val="18"/>
+          <w:bdr w:val="none" w:sz="0" w:space="0" w:color="auto" w:frame="1"/>
+          <w:lang w:val="en-LU" w:eastAsia="en-GB"/>
+        </w:rPr>
+        <w:t> </w:t>
+      </w:r>
+      <w:r>
+        <w:rPr>
+          <w:rFonts w:ascii="Consolas" w:eastAsia="Times New Roman" w:hAnsi="Consolas" w:cs="Consolas"/>
+          <w:b/>
+          <w:bCs/>
+          <w:color w:val="2E8B57"/>
+          <w:sz w:val="18"/>
+          <w:szCs w:val="18"/>
+          <w:bdr w:val="none" w:sz="0" w:space="0" w:color="auto" w:frame="1"/>
+          <w:lang w:val="en-LU" w:eastAsia="en-GB"/>
+        </w:rPr>
+        <w:t>long</w:t>
+      </w:r>
+      <w:r>
+        <w:rPr>
+          <w:rFonts w:ascii="Consolas" w:eastAsia="Times New Roman" w:hAnsi="Consolas" w:cs="Consolas"/>
+          <w:color w:val="000000"/>
+          <w:sz w:val="18"/>
+          <w:szCs w:val="18"/>
+          <w:bdr w:val="none" w:sz="0" w:space="0" w:color="auto" w:frame="1"/>
+          <w:lang w:val="en-LU" w:eastAsia="en-GB"/>
+        </w:rPr>
+        <w:t> </w:t>
+      </w:r>
+      <w:r>
+        <w:rPr>
+          <w:rFonts w:ascii="Consolas" w:eastAsia="Times New Roman" w:hAnsi="Consolas" w:cs="Consolas"/>
+          <w:b/>
+          <w:bCs/>
+          <w:color w:val="2E8B57"/>
+          <w:sz w:val="18"/>
+          <w:szCs w:val="18"/>
+          <w:bdr w:val="none" w:sz="0" w:space="0" w:color="auto" w:frame="1"/>
+          <w:lang w:val="en-LU" w:eastAsia="en-GB"/>
+        </w:rPr>
+        <w:t>int</w:t>
+      </w:r>
+      <w:r>
+        <w:rPr>
+          <w:rFonts w:ascii="Consolas" w:eastAsia="Times New Roman" w:hAnsi="Consolas" w:cs="Consolas"/>
+          <w:color w:val="000000"/>
+          <w:sz w:val="18"/>
+          <w:szCs w:val="18"/>
+          <w:bdr w:val="none" w:sz="0" w:space="0" w:color="auto" w:frame="1"/>
+          <w:lang w:val="en-LU" w:eastAsia="en-GB"/>
+        </w:rPr>
+        <w:t>) request-&gt;table_id;  </w:t>
+      </w:r>
+    </w:p>
+    <w:p>
+      <w:pPr>
+        <w:numPr>
+          <w:ilvl w:val="0"/>
+          <w:numId w:val="1"/>
+        </w:numPr>
+        <w:pBdr>
+          <w:left w:val="single" w:sz="18" w:space="0" w:color="6CE26C"/>
+        </w:pBdr>
+        <w:shd w:val="clear" w:color="auto" w:fill="FFFFFF"/>
+        <w:spacing w:line="210" w:lineRule="atLeast"/>
+        <w:ind w:left="1395"/>
+        <w:rPr>
+          <w:rFonts w:ascii="Consolas" w:eastAsia="Times New Roman" w:hAnsi="Consolas" w:cs="Consolas"/>
+          <w:color w:val="5C5C5C"/>
+          <w:sz w:val="18"/>
+          <w:szCs w:val="18"/>
+          <w:lang w:val="en-LU" w:eastAsia="en-GB"/>
+        </w:rPr>
+      </w:pPr>
+      <w:r>
+        <w:rPr>
+          <w:rFonts w:ascii="Consolas" w:eastAsia="Times New Roman" w:hAnsi="Consolas" w:cs="Consolas"/>
+          <w:color w:val="000000"/>
+          <w:sz w:val="18"/>
+          <w:szCs w:val="18"/>
+          <w:bdr w:val="none" w:sz="0" w:space="0" w:color="auto" w:frame="1"/>
+          <w:lang w:val="en-LU" w:eastAsia="en-GB"/>
+        </w:rPr>
+        <w:t>v_GET[2] = (unsigned </w:t>
+      </w:r>
+      <w:r>
+        <w:rPr>
+          <w:rFonts w:ascii="Consolas" w:eastAsia="Times New Roman" w:hAnsi="Consolas" w:cs="Consolas"/>
+          <w:b/>
+          <w:bCs/>
+          <w:color w:val="2E8B57"/>
+          <w:sz w:val="18"/>
+          <w:szCs w:val="18"/>
+          <w:bdr w:val="none" w:sz="0" w:space="0" w:color="auto" w:frame="1"/>
+          <w:lang w:val="en-LU" w:eastAsia="en-GB"/>
+        </w:rPr>
+        <w:t>long</w:t>
+      </w:r>
+      <w:r>
+        <w:rPr>
+          <w:rFonts w:ascii="Consolas" w:eastAsia="Times New Roman" w:hAnsi="Consolas" w:cs="Consolas"/>
+          <w:color w:val="000000"/>
+          <w:sz w:val="18"/>
+          <w:szCs w:val="18"/>
+          <w:bdr w:val="none" w:sz="0" w:space="0" w:color="auto" w:frame="1"/>
+          <w:lang w:val="en-LU" w:eastAsia="en-GB"/>
+        </w:rPr>
+        <w:t> </w:t>
+      </w:r>
+      <w:r>
+        <w:rPr>
+          <w:rFonts w:ascii="Consolas" w:eastAsia="Times New Roman" w:hAnsi="Consolas" w:cs="Consolas"/>
+          <w:b/>
+          <w:bCs/>
+          <w:color w:val="2E8B57"/>
+          <w:sz w:val="18"/>
+          <w:szCs w:val="18"/>
+          <w:bdr w:val="none" w:sz="0" w:space="0" w:color="auto" w:frame="1"/>
+          <w:lang w:val="en-LU" w:eastAsia="en-GB"/>
+        </w:rPr>
+        <w:t>long</w:t>
+      </w:r>
+      <w:r>
+        <w:rPr>
+          <w:rFonts w:ascii="Consolas" w:eastAsia="Times New Roman" w:hAnsi="Consolas" w:cs="Consolas"/>
+          <w:color w:val="000000"/>
+          <w:sz w:val="18"/>
+          <w:szCs w:val="18"/>
+          <w:bdr w:val="none" w:sz="0" w:space="0" w:color="auto" w:frame="1"/>
+          <w:lang w:val="en-LU" w:eastAsia="en-GB"/>
+        </w:rPr>
+        <w:t> </w:t>
+      </w:r>
+      <w:r>
+        <w:rPr>
+          <w:rFonts w:ascii="Consolas" w:eastAsia="Times New Roman" w:hAnsi="Consolas" w:cs="Consolas"/>
+          <w:b/>
+          <w:bCs/>
+          <w:color w:val="2E8B57"/>
+          <w:sz w:val="18"/>
+          <w:szCs w:val="18"/>
+          <w:bdr w:val="none" w:sz="0" w:space="0" w:color="auto" w:frame="1"/>
+          <w:lang w:val="en-LU" w:eastAsia="en-GB"/>
+        </w:rPr>
+        <w:t>int</w:t>
+      </w:r>
+      <w:r>
+        <w:rPr>
+          <w:rFonts w:ascii="Consolas" w:eastAsia="Times New Roman" w:hAnsi="Consolas" w:cs="Consolas"/>
+          <w:color w:val="000000"/>
+          <w:sz w:val="18"/>
+          <w:szCs w:val="18"/>
+          <w:bdr w:val="none" w:sz="0" w:space="0" w:color="auto" w:frame="1"/>
+          <w:lang w:val="en-LU" w:eastAsia="en-GB"/>
+        </w:rPr>
+        <w:t>) request-&gt;length;  </w:t>
+      </w:r>
+    </w:p>
+    <w:p>
+      <w:pPr>
+        <w:numPr>
+          <w:ilvl w:val="0"/>
+          <w:numId w:val="1"/>
+        </w:numPr>
+        <w:pBdr>
+          <w:left w:val="single" w:sz="18" w:space="0" w:color="6CE26C"/>
+        </w:pBdr>
+        <w:shd w:val="clear" w:color="auto" w:fill="F8F8F8"/>
+        <w:spacing w:line="210" w:lineRule="atLeast"/>
+        <w:ind w:left="1395"/>
+        <w:rPr>
+          <w:rFonts w:ascii="Consolas" w:eastAsia="Times New Roman" w:hAnsi="Consolas" w:cs="Consolas"/>
+          <w:color w:val="5C5C5C"/>
+          <w:sz w:val="18"/>
+          <w:szCs w:val="18"/>
+          <w:lang w:val="en-LU" w:eastAsia="en-GB"/>
+        </w:rPr>
+      </w:pPr>
+      <w:r>
+        <w:rPr>
+          <w:rFonts w:ascii="Consolas" w:eastAsia="Times New Roman" w:hAnsi="Consolas" w:cs="Consolas"/>
+          <w:color w:val="000000"/>
+          <w:sz w:val="18"/>
+          <w:szCs w:val="18"/>
+          <w:bdr w:val="none" w:sz="0" w:space="0" w:color="auto" w:frame="1"/>
+          <w:lang w:val="en-LU" w:eastAsia="en-GB"/>
+        </w:rPr>
+        <w:t>v_GET[3] = (unsigned </w:t>
+      </w:r>
+      <w:r>
+        <w:rPr>
+          <w:rFonts w:ascii="Consolas" w:eastAsia="Times New Roman" w:hAnsi="Consolas" w:cs="Consolas"/>
+          <w:b/>
+          <w:bCs/>
+          <w:color w:val="2E8B57"/>
+          <w:sz w:val="18"/>
+          <w:szCs w:val="18"/>
+          <w:bdr w:val="none" w:sz="0" w:space="0" w:color="auto" w:frame="1"/>
+          <w:lang w:val="en-LU" w:eastAsia="en-GB"/>
+        </w:rPr>
+        <w:t>long</w:t>
+      </w:r>
+      <w:r>
+        <w:rPr>
+          <w:rFonts w:ascii="Consolas" w:eastAsia="Times New Roman" w:hAnsi="Consolas" w:cs="Consolas"/>
+          <w:color w:val="000000"/>
+          <w:sz w:val="18"/>
+          <w:szCs w:val="18"/>
+          <w:bdr w:val="none" w:sz="0" w:space="0" w:color="auto" w:frame="1"/>
+          <w:lang w:val="en-LU" w:eastAsia="en-GB"/>
+        </w:rPr>
+        <w:t> </w:t>
+      </w:r>
+      <w:r>
+        <w:rPr>
+          <w:rFonts w:ascii="Consolas" w:eastAsia="Times New Roman" w:hAnsi="Consolas" w:cs="Consolas"/>
+          <w:b/>
+          <w:bCs/>
+          <w:color w:val="2E8B57"/>
+          <w:sz w:val="18"/>
+          <w:szCs w:val="18"/>
+          <w:bdr w:val="none" w:sz="0" w:space="0" w:color="auto" w:frame="1"/>
+          <w:lang w:val="en-LU" w:eastAsia="en-GB"/>
+        </w:rPr>
+        <w:t>long</w:t>
+      </w:r>
+      <w:r>
+        <w:rPr>
+          <w:rFonts w:ascii="Consolas" w:eastAsia="Times New Roman" w:hAnsi="Consolas" w:cs="Consolas"/>
+          <w:color w:val="000000"/>
+          <w:sz w:val="18"/>
+          <w:szCs w:val="18"/>
+          <w:bdr w:val="none" w:sz="0" w:space="0" w:color="auto" w:frame="1"/>
+          <w:lang w:val="en-LU" w:eastAsia="en-GB"/>
+        </w:rPr>
+        <w:t> </w:t>
+      </w:r>
+      <w:r>
+        <w:rPr>
+          <w:rFonts w:ascii="Consolas" w:eastAsia="Times New Roman" w:hAnsi="Consolas" w:cs="Consolas"/>
+          <w:b/>
+          <w:bCs/>
+          <w:color w:val="2E8B57"/>
+          <w:sz w:val="18"/>
+          <w:szCs w:val="18"/>
+          <w:bdr w:val="none" w:sz="0" w:space="0" w:color="auto" w:frame="1"/>
+          <w:lang w:val="en-LU" w:eastAsia="en-GB"/>
+        </w:rPr>
+        <w:t>int</w:t>
+      </w:r>
+      <w:r>
+        <w:rPr>
+          <w:rFonts w:ascii="Consolas" w:eastAsia="Times New Roman" w:hAnsi="Consolas" w:cs="Consolas"/>
+          <w:color w:val="000000"/>
+          <w:sz w:val="18"/>
+          <w:szCs w:val="18"/>
+          <w:bdr w:val="none" w:sz="0" w:space="0" w:color="auto" w:frame="1"/>
+          <w:lang w:val="en-LU" w:eastAsia="en-GB"/>
+        </w:rPr>
+        <w:t>) request-&gt;checksum;  </w:t>
+      </w:r>
+    </w:p>
+    <w:p>
+      <w:pPr>
+        <w:numPr>
+          <w:ilvl w:val="0"/>
+          <w:numId w:val="1"/>
+        </w:numPr>
+        <w:pBdr>
+          <w:left w:val="single" w:sz="18" w:space="0" w:color="6CE26C"/>
+        </w:pBdr>
+        <w:shd w:val="clear" w:color="auto" w:fill="FFFFFF"/>
+        <w:spacing w:line="210" w:lineRule="atLeast"/>
+        <w:ind w:left="1395"/>
+        <w:rPr>
+          <w:rFonts w:ascii="Consolas" w:eastAsia="Times New Roman" w:hAnsi="Consolas" w:cs="Consolas"/>
+          <w:color w:val="5C5C5C"/>
+          <w:sz w:val="18"/>
+          <w:szCs w:val="18"/>
+          <w:lang w:val="en-LU" w:eastAsia="en-GB"/>
+        </w:rPr>
+      </w:pPr>
+      <w:r>
+        <w:rPr>
+          <w:rFonts w:ascii="Consolas" w:eastAsia="Times New Roman" w:hAnsi="Consolas" w:cs="Consolas"/>
+          <w:color w:val="000000"/>
+          <w:sz w:val="18"/>
+          <w:szCs w:val="18"/>
+          <w:bdr w:val="none" w:sz="0" w:space="0" w:color="auto" w:frame="1"/>
+          <w:lang w:val="en-LU" w:eastAsia="en-GB"/>
+        </w:rPr>
+        <w:t>v_GET[4] = (unsigned </w:t>
+      </w:r>
+      <w:r>
+        <w:rPr>
+          <w:rFonts w:ascii="Consolas" w:eastAsia="Times New Roman" w:hAnsi="Consolas" w:cs="Consolas"/>
+          <w:b/>
+          <w:bCs/>
+          <w:color w:val="2E8B57"/>
+          <w:sz w:val="18"/>
+          <w:szCs w:val="18"/>
+          <w:bdr w:val="none" w:sz="0" w:space="0" w:color="auto" w:frame="1"/>
+          <w:lang w:val="en-LU" w:eastAsia="en-GB"/>
+        </w:rPr>
+        <w:t>long</w:t>
+      </w:r>
+      <w:r>
+        <w:rPr>
+          <w:rFonts w:ascii="Consolas" w:eastAsia="Times New Roman" w:hAnsi="Consolas" w:cs="Consolas"/>
+          <w:color w:val="000000"/>
+          <w:sz w:val="18"/>
+          <w:szCs w:val="18"/>
+          <w:bdr w:val="none" w:sz="0" w:space="0" w:color="auto" w:frame="1"/>
+          <w:lang w:val="en-LU" w:eastAsia="en-GB"/>
+        </w:rPr>
+        <w:t> </w:t>
+      </w:r>
+      <w:r>
+        <w:rPr>
+          <w:rFonts w:ascii="Consolas" w:eastAsia="Times New Roman" w:hAnsi="Consolas" w:cs="Consolas"/>
+          <w:b/>
+          <w:bCs/>
+          <w:color w:val="2E8B57"/>
+          <w:sz w:val="18"/>
+          <w:szCs w:val="18"/>
+          <w:bdr w:val="none" w:sz="0" w:space="0" w:color="auto" w:frame="1"/>
+          <w:lang w:val="en-LU" w:eastAsia="en-GB"/>
+        </w:rPr>
+        <w:t>long</w:t>
+      </w:r>
+      <w:r>
+        <w:rPr>
+          <w:rFonts w:ascii="Consolas" w:eastAsia="Times New Roman" w:hAnsi="Consolas" w:cs="Consolas"/>
+          <w:color w:val="000000"/>
+          <w:sz w:val="18"/>
+          <w:szCs w:val="18"/>
+          <w:bdr w:val="none" w:sz="0" w:space="0" w:color="auto" w:frame="1"/>
+          <w:lang w:val="en-LU" w:eastAsia="en-GB"/>
+        </w:rPr>
+        <w:t> </w:t>
+      </w:r>
+      <w:r>
+        <w:rPr>
+          <w:rFonts w:ascii="Consolas" w:eastAsia="Times New Roman" w:hAnsi="Consolas" w:cs="Consolas"/>
+          <w:b/>
+          <w:bCs/>
+          <w:color w:val="2E8B57"/>
+          <w:sz w:val="18"/>
+          <w:szCs w:val="18"/>
+          <w:bdr w:val="none" w:sz="0" w:space="0" w:color="auto" w:frame="1"/>
+          <w:lang w:val="en-LU" w:eastAsia="en-GB"/>
+        </w:rPr>
+        <w:t>int</w:t>
+      </w:r>
+      <w:r>
+        <w:rPr>
+          <w:rFonts w:ascii="Consolas" w:eastAsia="Times New Roman" w:hAnsi="Consolas" w:cs="Consolas"/>
+          <w:color w:val="000000"/>
+          <w:sz w:val="18"/>
+          <w:szCs w:val="18"/>
+          <w:bdr w:val="none" w:sz="0" w:space="0" w:color="auto" w:frame="1"/>
+          <w:lang w:val="en-LU" w:eastAsia="en-GB"/>
+        </w:rPr>
+        <w:t>) request-&gt;seq;  </w:t>
+      </w:r>
+    </w:p>
+    <w:p>
+      <w:pPr>
+        <w:numPr>
+          <w:ilvl w:val="0"/>
+          <w:numId w:val="1"/>
+        </w:numPr>
+        <w:pBdr>
+          <w:left w:val="single" w:sz="18" w:space="0" w:color="6CE26C"/>
+        </w:pBdr>
+        <w:shd w:val="clear" w:color="auto" w:fill="F8F8F8"/>
+        <w:spacing w:line="210" w:lineRule="atLeast"/>
+        <w:ind w:left="1395"/>
+        <w:rPr>
+          <w:rFonts w:ascii="Consolas" w:eastAsia="Times New Roman" w:hAnsi="Consolas" w:cs="Consolas"/>
+          <w:color w:val="5C5C5C"/>
+          <w:sz w:val="18"/>
+          <w:szCs w:val="18"/>
+          <w:lang w:val="en-LU" w:eastAsia="en-GB"/>
+        </w:rPr>
+      </w:pPr>
+      <w:r>
+        <w:rPr>
+          <w:rFonts w:ascii="Consolas" w:eastAsia="Times New Roman" w:hAnsi="Consolas" w:cs="Consolas"/>
+          <w:color w:val="000000"/>
+          <w:sz w:val="18"/>
+          <w:szCs w:val="18"/>
+          <w:bdr w:val="none" w:sz="0" w:space="0" w:color="auto" w:frame="1"/>
+          <w:lang w:val="en-LU" w:eastAsia="en-GB"/>
+        </w:rPr>
+        <w:t>v_GET[5] = (unsigned </w:t>
+      </w:r>
+      <w:r>
+        <w:rPr>
+          <w:rFonts w:ascii="Consolas" w:eastAsia="Times New Roman" w:hAnsi="Consolas" w:cs="Consolas"/>
+          <w:b/>
+          <w:bCs/>
+          <w:color w:val="2E8B57"/>
+          <w:sz w:val="18"/>
+          <w:szCs w:val="18"/>
+          <w:bdr w:val="none" w:sz="0" w:space="0" w:color="auto" w:frame="1"/>
+          <w:lang w:val="en-LU" w:eastAsia="en-GB"/>
+        </w:rPr>
+        <w:t>long</w:t>
+      </w:r>
+      <w:r>
+        <w:rPr>
+          <w:rFonts w:ascii="Consolas" w:eastAsia="Times New Roman" w:hAnsi="Consolas" w:cs="Consolas"/>
+          <w:color w:val="000000"/>
+          <w:sz w:val="18"/>
+          <w:szCs w:val="18"/>
+          <w:bdr w:val="none" w:sz="0" w:space="0" w:color="auto" w:frame="1"/>
+          <w:lang w:val="en-LU" w:eastAsia="en-GB"/>
+        </w:rPr>
+        <w:t> </w:t>
+      </w:r>
+      <w:r>
+        <w:rPr>
+          <w:rFonts w:ascii="Consolas" w:eastAsia="Times New Roman" w:hAnsi="Consolas" w:cs="Consolas"/>
+          <w:b/>
+          <w:bCs/>
+          <w:color w:val="2E8B57"/>
+          <w:sz w:val="18"/>
+          <w:szCs w:val="18"/>
+          <w:bdr w:val="none" w:sz="0" w:space="0" w:color="auto" w:frame="1"/>
+          <w:lang w:val="en-LU" w:eastAsia="en-GB"/>
+        </w:rPr>
+        <w:t>long</w:t>
+      </w:r>
+      <w:r>
+        <w:rPr>
+          <w:rFonts w:ascii="Consolas" w:eastAsia="Times New Roman" w:hAnsi="Consolas" w:cs="Consolas"/>
+          <w:color w:val="000000"/>
+          <w:sz w:val="18"/>
+          <w:szCs w:val="18"/>
+          <w:bdr w:val="none" w:sz="0" w:space="0" w:color="auto" w:frame="1"/>
+          <w:lang w:val="en-LU" w:eastAsia="en-GB"/>
+        </w:rPr>
+        <w:t> </w:t>
+      </w:r>
+      <w:r>
+        <w:rPr>
+          <w:rFonts w:ascii="Consolas" w:eastAsia="Times New Roman" w:hAnsi="Consolas" w:cs="Consolas"/>
+          <w:b/>
+          <w:bCs/>
+          <w:color w:val="2E8B57"/>
+          <w:sz w:val="18"/>
+          <w:szCs w:val="18"/>
+          <w:bdr w:val="none" w:sz="0" w:space="0" w:color="auto" w:frame="1"/>
+          <w:lang w:val="en-LU" w:eastAsia="en-GB"/>
+        </w:rPr>
+        <w:t>int</w:t>
+      </w:r>
+      <w:r>
+        <w:rPr>
+          <w:rFonts w:ascii="Consolas" w:eastAsia="Times New Roman" w:hAnsi="Consolas" w:cs="Consolas"/>
+          <w:color w:val="000000"/>
+          <w:sz w:val="18"/>
+          <w:szCs w:val="18"/>
+          <w:bdr w:val="none" w:sz="0" w:space="0" w:color="auto" w:frame="1"/>
+          <w:lang w:val="en-LU" w:eastAsia="en-GB"/>
+        </w:rPr>
+        <w:t>) request-&gt;total;  </w:t>
+      </w:r>
+    </w:p>
+    <w:p>
+      <w:pPr>
+        <w:numPr>
+          <w:ilvl w:val="0"/>
+          <w:numId w:val="1"/>
+        </w:numPr>
+        <w:pBdr>
+          <w:left w:val="single" w:sz="18" w:space="0" w:color="6CE26C"/>
+        </w:pBdr>
+        <w:shd w:val="clear" w:color="auto" w:fill="FFFFFF"/>
+        <w:spacing w:line="210" w:lineRule="atLeast"/>
+        <w:ind w:left="1395"/>
+        <w:rPr>
+          <w:rFonts w:ascii="Consolas" w:eastAsia="Times New Roman" w:hAnsi="Consolas" w:cs="Consolas"/>
+          <w:color w:val="5C5C5C"/>
+          <w:sz w:val="18"/>
+          <w:szCs w:val="18"/>
+          <w:lang w:val="en-LU" w:eastAsia="en-GB"/>
+        </w:rPr>
+      </w:pPr>
+      <w:r>
+        <w:rPr>
+          <w:rFonts w:ascii="Consolas" w:eastAsia="Times New Roman" w:hAnsi="Consolas" w:cs="Consolas"/>
+          <w:color w:val="000000"/>
+          <w:sz w:val="18"/>
+          <w:szCs w:val="18"/>
+          <w:bdr w:val="none" w:sz="0" w:space="0" w:color="auto" w:frame="1"/>
+          <w:lang w:val="en-LU" w:eastAsia="en-GB"/>
+        </w:rPr>
+        <w:t>v_GET[6] = (unsigned </w:t>
+      </w:r>
+      <w:r>
+        <w:rPr>
+          <w:rFonts w:ascii="Consolas" w:eastAsia="Times New Roman" w:hAnsi="Consolas" w:cs="Consolas"/>
+          <w:b/>
+          <w:bCs/>
+          <w:color w:val="2E8B57"/>
+          <w:sz w:val="18"/>
+          <w:szCs w:val="18"/>
+          <w:bdr w:val="none" w:sz="0" w:space="0" w:color="auto" w:frame="1"/>
+          <w:lang w:val="en-LU" w:eastAsia="en-GB"/>
+        </w:rPr>
+        <w:t>long</w:t>
+      </w:r>
+      <w:r>
+        <w:rPr>
+          <w:rFonts w:ascii="Consolas" w:eastAsia="Times New Roman" w:hAnsi="Consolas" w:cs="Consolas"/>
+          <w:color w:val="000000"/>
+          <w:sz w:val="18"/>
+          <w:szCs w:val="18"/>
+          <w:bdr w:val="none" w:sz="0" w:space="0" w:color="auto" w:frame="1"/>
+          <w:lang w:val="en-LU" w:eastAsia="en-GB"/>
+        </w:rPr>
+        <w:t> </w:t>
+      </w:r>
+      <w:r>
+        <w:rPr>
+          <w:rFonts w:ascii="Consolas" w:eastAsia="Times New Roman" w:hAnsi="Consolas" w:cs="Consolas"/>
+          <w:b/>
+          <w:bCs/>
+          <w:color w:val="2E8B57"/>
+          <w:sz w:val="18"/>
+          <w:szCs w:val="18"/>
+          <w:bdr w:val="none" w:sz="0" w:space="0" w:color="auto" w:frame="1"/>
+          <w:lang w:val="en-LU" w:eastAsia="en-GB"/>
+        </w:rPr>
+        <w:t>long</w:t>
+      </w:r>
+      <w:r>
+        <w:rPr>
+          <w:rFonts w:ascii="Consolas" w:eastAsia="Times New Roman" w:hAnsi="Consolas" w:cs="Consolas"/>
+          <w:color w:val="000000"/>
+          <w:sz w:val="18"/>
+          <w:szCs w:val="18"/>
+          <w:bdr w:val="none" w:sz="0" w:space="0" w:color="auto" w:frame="1"/>
+          <w:lang w:val="en-LU" w:eastAsia="en-GB"/>
+        </w:rPr>
+        <w:t> </w:t>
+      </w:r>
+      <w:r>
+        <w:rPr>
+          <w:rFonts w:ascii="Consolas" w:eastAsia="Times New Roman" w:hAnsi="Consolas" w:cs="Consolas"/>
+          <w:b/>
+          <w:bCs/>
+          <w:color w:val="2E8B57"/>
+          <w:sz w:val="18"/>
+          <w:szCs w:val="18"/>
+          <w:bdr w:val="none" w:sz="0" w:space="0" w:color="auto" w:frame="1"/>
+          <w:lang w:val="en-LU" w:eastAsia="en-GB"/>
+        </w:rPr>
+        <w:t>int</w:t>
+      </w:r>
+      <w:r>
+        <w:rPr>
+          <w:rFonts w:ascii="Consolas" w:eastAsia="Times New Roman" w:hAnsi="Consolas" w:cs="Consolas"/>
+          <w:color w:val="000000"/>
+          <w:sz w:val="18"/>
+          <w:szCs w:val="18"/>
+          <w:bdr w:val="none" w:sz="0" w:space="0" w:color="auto" w:frame="1"/>
+          <w:lang w:val="en-LU" w:eastAsia="en-GB"/>
+        </w:rPr>
+        <w:t>)request-&gt;payload.addr[0];  </w:t>
+      </w:r>
+    </w:p>
+    <w:p>
+      <w:pPr>
+        <w:numPr>
+          <w:ilvl w:val="0"/>
+          <w:numId w:val="1"/>
+        </w:numPr>
+        <w:pBdr>
+          <w:left w:val="single" w:sz="18" w:space="0" w:color="6CE26C"/>
+        </w:pBdr>
+        <w:shd w:val="clear" w:color="auto" w:fill="F8F8F8"/>
+        <w:spacing w:line="210" w:lineRule="atLeast"/>
+        <w:ind w:left="1395"/>
+        <w:rPr>
+          <w:rFonts w:ascii="Consolas" w:eastAsia="Times New Roman" w:hAnsi="Consolas" w:cs="Consolas"/>
+          <w:color w:val="5C5C5C"/>
+          <w:sz w:val="18"/>
+          <w:szCs w:val="18"/>
+          <w:lang w:val="en-LU" w:eastAsia="en-GB"/>
+        </w:rPr>
+      </w:pPr>
+      <w:r>
+        <w:rPr>
+          <w:rFonts w:ascii="Consolas" w:eastAsia="Times New Roman" w:hAnsi="Consolas" w:cs="Consolas"/>
+          <w:color w:val="000000"/>
+          <w:sz w:val="18"/>
+          <w:szCs w:val="18"/>
+          <w:bdr w:val="none" w:sz="0" w:space="0" w:color="auto" w:frame="1"/>
+          <w:lang w:val="en-LU" w:eastAsia="en-GB"/>
+        </w:rPr>
+        <w:t>v_GET[7] = 0;  </w:t>
+      </w:r>
+    </w:p>
+    <w:p>
+      <w:pPr>
+        <w:numPr>
+          <w:ilvl w:val="0"/>
+          <w:numId w:val="1"/>
+        </w:numPr>
+        <w:pBdr>
+          <w:left w:val="single" w:sz="18" w:space="0" w:color="6CE26C"/>
+        </w:pBdr>
+        <w:shd w:val="clear" w:color="auto" w:fill="FFFFFF"/>
+        <w:spacing w:line="210" w:lineRule="atLeast"/>
+        <w:ind w:left="1395"/>
+        <w:rPr>
+          <w:rFonts w:ascii="Consolas" w:eastAsia="Times New Roman" w:hAnsi="Consolas" w:cs="Consolas"/>
+          <w:color w:val="5C5C5C"/>
+          <w:sz w:val="18"/>
+          <w:szCs w:val="18"/>
+          <w:lang w:val="en-LU" w:eastAsia="en-GB"/>
+        </w:rPr>
+      </w:pPr>
+      <w:r>
+        <w:rPr>
+          <w:rFonts w:ascii="Consolas" w:eastAsia="Times New Roman" w:hAnsi="Consolas" w:cs="Consolas"/>
+          <w:color w:val="000000"/>
+          <w:sz w:val="18"/>
+          <w:szCs w:val="18"/>
+          <w:bdr w:val="none" w:sz="0" w:space="0" w:color="auto" w:frame="1"/>
+          <w:lang w:val="en-LU" w:eastAsia="en-GB"/>
+        </w:rPr>
+        <w:t>  </w:t>
+      </w:r>
+    </w:p>
+    <w:p>
+      <w:pPr>
+        <w:numPr>
+          <w:ilvl w:val="0"/>
+          <w:numId w:val="1"/>
+        </w:numPr>
+        <w:pBdr>
+          <w:left w:val="single" w:sz="18" w:space="0" w:color="6CE26C"/>
+        </w:pBdr>
+        <w:shd w:val="clear" w:color="auto" w:fill="F8F8F8"/>
+        <w:spacing w:line="210" w:lineRule="atLeast"/>
+        <w:ind w:left="1395"/>
+        <w:rPr>
+          <w:rFonts w:ascii="Consolas" w:eastAsia="Times New Roman" w:hAnsi="Consolas" w:cs="Consolas"/>
+          <w:color w:val="5C5C5C"/>
+          <w:sz w:val="18"/>
+          <w:szCs w:val="18"/>
+          <w:lang w:val="en-LU" w:eastAsia="en-GB"/>
+        </w:rPr>
+      </w:pPr>
+      <w:r>
+        <w:rPr>
+          <w:rFonts w:ascii="Consolas" w:eastAsia="Times New Roman" w:hAnsi="Consolas" w:cs="Consolas"/>
+          <w:color w:val="000000"/>
+          <w:sz w:val="18"/>
+          <w:szCs w:val="18"/>
+          <w:bdr w:val="none" w:sz="0" w:space="0" w:color="auto" w:frame="1"/>
+          <w:lang w:val="en-LU" w:eastAsia="en-GB"/>
+        </w:rPr>
+        <w:t>mutate_FM_GET(v_GET);  </w:t>
+      </w:r>
+    </w:p>
+    <w:p>
+      <w:pPr>
+        <w:numPr>
+          <w:ilvl w:val="0"/>
+          <w:numId w:val="1"/>
+        </w:numPr>
+        <w:pBdr>
+          <w:left w:val="single" w:sz="18" w:space="0" w:color="6CE26C"/>
+        </w:pBdr>
+        <w:shd w:val="clear" w:color="auto" w:fill="FFFFFF"/>
+        <w:spacing w:line="210" w:lineRule="atLeast"/>
+        <w:ind w:left="1395"/>
+        <w:rPr>
+          <w:rFonts w:ascii="Consolas" w:eastAsia="Times New Roman" w:hAnsi="Consolas" w:cs="Consolas"/>
+          <w:color w:val="5C5C5C"/>
+          <w:sz w:val="18"/>
+          <w:szCs w:val="18"/>
+          <w:lang w:val="en-LU" w:eastAsia="en-GB"/>
+        </w:rPr>
+      </w:pPr>
+      <w:r>
+        <w:rPr>
+          <w:rFonts w:ascii="Consolas" w:eastAsia="Times New Roman" w:hAnsi="Consolas" w:cs="Consolas"/>
+          <w:color w:val="000000"/>
+          <w:sz w:val="18"/>
+          <w:szCs w:val="18"/>
+          <w:bdr w:val="none" w:sz="0" w:space="0" w:color="auto" w:frame="1"/>
+          <w:lang w:val="en-LU" w:eastAsia="en-GB"/>
+        </w:rPr>
+        <w:t>  </w:t>
+      </w:r>
+    </w:p>
+    <w:p>
+      <w:pPr>
+        <w:numPr>
+          <w:ilvl w:val="0"/>
+          <w:numId w:val="1"/>
+        </w:numPr>
+        <w:pBdr>
+          <w:left w:val="single" w:sz="18" w:space="0" w:color="6CE26C"/>
+        </w:pBdr>
+        <w:shd w:val="clear" w:color="auto" w:fill="F8F8F8"/>
+        <w:spacing w:line="210" w:lineRule="atLeast"/>
+        <w:ind w:left="1395"/>
+        <w:rPr>
+          <w:rFonts w:ascii="Consolas" w:eastAsia="Times New Roman" w:hAnsi="Consolas" w:cs="Consolas"/>
+          <w:color w:val="5C5C5C"/>
+          <w:sz w:val="18"/>
+          <w:szCs w:val="18"/>
+          <w:lang w:val="en-LU" w:eastAsia="en-GB"/>
+        </w:rPr>
+      </w:pPr>
+      <w:r>
+        <w:rPr>
+          <w:rFonts w:ascii="Consolas" w:eastAsia="Times New Roman" w:hAnsi="Consolas" w:cs="Consolas"/>
+          <w:color w:val="000000"/>
+          <w:sz w:val="18"/>
+          <w:szCs w:val="18"/>
+          <w:bdr w:val="none" w:sz="0" w:space="0" w:color="auto" w:frame="1"/>
+          <w:lang w:val="en-LU" w:eastAsia="en-GB"/>
+        </w:rPr>
+        <w:t>request-&gt;action = (uint8_t) v_GET[0];  </w:t>
+      </w:r>
+    </w:p>
+    <w:p>
+      <w:pPr>
+        <w:numPr>
+          <w:ilvl w:val="0"/>
+          <w:numId w:val="1"/>
+        </w:numPr>
+        <w:pBdr>
+          <w:left w:val="single" w:sz="18" w:space="0" w:color="6CE26C"/>
+        </w:pBdr>
+        <w:shd w:val="clear" w:color="auto" w:fill="FFFFFF"/>
+        <w:spacing w:line="210" w:lineRule="atLeast"/>
+        <w:ind w:left="1395"/>
+        <w:rPr>
+          <w:rFonts w:ascii="Consolas" w:eastAsia="Times New Roman" w:hAnsi="Consolas" w:cs="Consolas"/>
+          <w:color w:val="5C5C5C"/>
+          <w:sz w:val="18"/>
+          <w:szCs w:val="18"/>
+          <w:lang w:val="en-LU" w:eastAsia="en-GB"/>
+        </w:rPr>
+      </w:pPr>
+      <w:r>
+        <w:rPr>
+          <w:rFonts w:ascii="Consolas" w:eastAsia="Times New Roman" w:hAnsi="Consolas" w:cs="Consolas"/>
+          <w:color w:val="000000"/>
+          <w:sz w:val="18"/>
+          <w:szCs w:val="18"/>
+          <w:bdr w:val="none" w:sz="0" w:space="0" w:color="auto" w:frame="1"/>
+          <w:lang w:val="en-LU" w:eastAsia="en-GB"/>
+        </w:rPr>
+        <w:t>request-&gt;table_id = (uint8_t) v_GET[1];  </w:t>
+      </w:r>
+    </w:p>
+    <w:p>
+      <w:pPr>
+        <w:numPr>
+          <w:ilvl w:val="0"/>
+          <w:numId w:val="1"/>
+        </w:numPr>
+        <w:pBdr>
+          <w:left w:val="single" w:sz="18" w:space="0" w:color="6CE26C"/>
+        </w:pBdr>
+        <w:shd w:val="clear" w:color="auto" w:fill="F8F8F8"/>
+        <w:spacing w:line="210" w:lineRule="atLeast"/>
+        <w:ind w:left="1395"/>
+        <w:rPr>
+          <w:rFonts w:ascii="Consolas" w:eastAsia="Times New Roman" w:hAnsi="Consolas" w:cs="Consolas"/>
+          <w:color w:val="5C5C5C"/>
+          <w:sz w:val="18"/>
+          <w:szCs w:val="18"/>
+          <w:lang w:val="en-LU" w:eastAsia="en-GB"/>
+        </w:rPr>
+      </w:pPr>
+      <w:r>
+        <w:rPr>
+          <w:rFonts w:ascii="Consolas" w:eastAsia="Times New Roman" w:hAnsi="Consolas" w:cs="Consolas"/>
+          <w:color w:val="000000"/>
+          <w:sz w:val="18"/>
+          <w:szCs w:val="18"/>
+          <w:bdr w:val="none" w:sz="0" w:space="0" w:color="auto" w:frame="1"/>
+          <w:lang w:val="en-LU" w:eastAsia="en-GB"/>
+        </w:rPr>
+        <w:t>request-&gt;length = (uint16_t) v_GET[2];  </w:t>
+      </w:r>
+    </w:p>
+    <w:p>
+      <w:pPr>
+        <w:numPr>
+          <w:ilvl w:val="0"/>
+          <w:numId w:val="1"/>
+        </w:numPr>
+        <w:pBdr>
+          <w:left w:val="single" w:sz="18" w:space="0" w:color="6CE26C"/>
+        </w:pBdr>
+        <w:shd w:val="clear" w:color="auto" w:fill="FFFFFF"/>
+        <w:spacing w:line="210" w:lineRule="atLeast"/>
+        <w:ind w:left="1395"/>
+        <w:rPr>
+          <w:rFonts w:ascii="Consolas" w:eastAsia="Times New Roman" w:hAnsi="Consolas" w:cs="Consolas"/>
+          <w:color w:val="5C5C5C"/>
+          <w:sz w:val="18"/>
+          <w:szCs w:val="18"/>
+          <w:lang w:val="en-LU" w:eastAsia="en-GB"/>
+        </w:rPr>
+      </w:pPr>
+      <w:r>
+        <w:rPr>
+          <w:rFonts w:ascii="Consolas" w:eastAsia="Times New Roman" w:hAnsi="Consolas" w:cs="Consolas"/>
+          <w:color w:val="000000"/>
+          <w:sz w:val="18"/>
+          <w:szCs w:val="18"/>
+          <w:bdr w:val="none" w:sz="0" w:space="0" w:color="auto" w:frame="1"/>
+          <w:lang w:val="en-LU" w:eastAsia="en-GB"/>
+        </w:rPr>
+        <w:t>request-&gt;checksum = (uint16_t) v_GET[3];  </w:t>
+      </w:r>
+    </w:p>
+    <w:p>
+      <w:pPr>
+        <w:numPr>
+          <w:ilvl w:val="0"/>
+          <w:numId w:val="1"/>
+        </w:numPr>
+        <w:pBdr>
+          <w:left w:val="single" w:sz="18" w:space="0" w:color="6CE26C"/>
+        </w:pBdr>
+        <w:shd w:val="clear" w:color="auto" w:fill="F8F8F8"/>
+        <w:spacing w:line="210" w:lineRule="atLeast"/>
+        <w:ind w:left="1395"/>
+        <w:rPr>
+          <w:rFonts w:ascii="Consolas" w:eastAsia="Times New Roman" w:hAnsi="Consolas" w:cs="Consolas"/>
+          <w:color w:val="5C5C5C"/>
+          <w:sz w:val="18"/>
+          <w:szCs w:val="18"/>
+          <w:lang w:val="en-LU" w:eastAsia="en-GB"/>
+        </w:rPr>
+      </w:pPr>
+      <w:r>
+        <w:rPr>
+          <w:rFonts w:ascii="Consolas" w:eastAsia="Times New Roman" w:hAnsi="Consolas" w:cs="Consolas"/>
+          <w:color w:val="000000"/>
+          <w:sz w:val="18"/>
+          <w:szCs w:val="18"/>
+          <w:bdr w:val="none" w:sz="0" w:space="0" w:color="auto" w:frame="1"/>
+          <w:lang w:val="en-LU" w:eastAsia="en-GB"/>
+        </w:rPr>
+        <w:t>request-&gt;seq = (uint16_t) v_GET[4];  </w:t>
+      </w:r>
+    </w:p>
+    <w:p>
+      <w:pPr>
+        <w:numPr>
+          <w:ilvl w:val="0"/>
+          <w:numId w:val="1"/>
+        </w:numPr>
+        <w:pBdr>
+          <w:left w:val="single" w:sz="18" w:space="0" w:color="6CE26C"/>
+        </w:pBdr>
+        <w:shd w:val="clear" w:color="auto" w:fill="FFFFFF"/>
+        <w:spacing w:line="210" w:lineRule="atLeast"/>
+        <w:ind w:left="1395"/>
+        <w:rPr>
+          <w:rFonts w:ascii="Consolas" w:eastAsia="Times New Roman" w:hAnsi="Consolas" w:cs="Consolas"/>
+          <w:color w:val="5C5C5C"/>
+          <w:sz w:val="18"/>
+          <w:szCs w:val="18"/>
+          <w:lang w:val="en-LU" w:eastAsia="en-GB"/>
+        </w:rPr>
+      </w:pPr>
+      <w:r>
+        <w:rPr>
+          <w:rFonts w:ascii="Consolas" w:eastAsia="Times New Roman" w:hAnsi="Consolas" w:cs="Consolas"/>
+          <w:color w:val="000000"/>
+          <w:sz w:val="18"/>
+          <w:szCs w:val="18"/>
+          <w:bdr w:val="none" w:sz="0" w:space="0" w:color="auto" w:frame="1"/>
+          <w:lang w:val="en-LU" w:eastAsia="en-GB"/>
+        </w:rPr>
+        <w:t>request-&gt;total = (uint16_t) v_GET[5];  </w:t>
+      </w:r>
+    </w:p>
+    <w:p>
+      <w:pPr>
+        <w:numPr>
+          <w:ilvl w:val="0"/>
+          <w:numId w:val="1"/>
+        </w:numPr>
+        <w:pBdr>
+          <w:left w:val="single" w:sz="18" w:space="0" w:color="6CE26C"/>
+        </w:pBdr>
+        <w:shd w:val="clear" w:color="auto" w:fill="F8F8F8"/>
+        <w:spacing w:line="210" w:lineRule="atLeast"/>
+        <w:ind w:left="1395"/>
+        <w:rPr>
+          <w:rFonts w:ascii="Consolas" w:eastAsia="Times New Roman" w:hAnsi="Consolas" w:cs="Consolas"/>
+          <w:color w:val="5C5C5C"/>
+          <w:sz w:val="18"/>
+          <w:szCs w:val="18"/>
+          <w:lang w:val="en-LU" w:eastAsia="en-GB"/>
+        </w:rPr>
+      </w:pPr>
+      <w:r>
+        <w:rPr>
+          <w:rFonts w:ascii="Consolas" w:eastAsia="Times New Roman" w:hAnsi="Consolas" w:cs="Consolas"/>
+          <w:color w:val="000000"/>
+          <w:sz w:val="18"/>
+          <w:szCs w:val="18"/>
+          <w:bdr w:val="none" w:sz="0" w:space="0" w:color="auto" w:frame="1"/>
+          <w:lang w:val="en-LU" w:eastAsia="en-GB"/>
+        </w:rPr>
+        <w:t>request-&gt;payload.addr[0]=(uint16_t)v_GET[6];  </w:t>
+      </w:r>
+    </w:p>
+    <w:p>
+      <w:pPr>
+        <w:numPr>
+          <w:ilvl w:val="0"/>
+          <w:numId w:val="1"/>
+        </w:numPr>
+        <w:pBdr>
+          <w:left w:val="single" w:sz="18" w:space="0" w:color="6CE26C"/>
+        </w:pBdr>
+        <w:shd w:val="clear" w:color="auto" w:fill="FFFFFF"/>
+        <w:spacing w:line="210" w:lineRule="atLeast"/>
+        <w:ind w:left="1395"/>
+        <w:rPr>
+          <w:rFonts w:ascii="Consolas" w:eastAsia="Times New Roman" w:hAnsi="Consolas" w:cs="Consolas"/>
+          <w:color w:val="5C5C5C"/>
+          <w:sz w:val="18"/>
+          <w:szCs w:val="18"/>
+          <w:lang w:val="en-LU" w:eastAsia="en-GB"/>
+        </w:rPr>
+      </w:pPr>
+      <w:r>
+        <w:rPr>
+          <w:rFonts w:ascii="Consolas" w:eastAsia="Times New Roman" w:hAnsi="Consolas" w:cs="Consolas"/>
+          <w:color w:val="000000"/>
+          <w:sz w:val="18"/>
+          <w:szCs w:val="18"/>
+          <w:bdr w:val="none" w:sz="0" w:space="0" w:color="auto" w:frame="1"/>
+          <w:lang w:val="en-LU" w:eastAsia="en-GB"/>
+        </w:rPr>
+        <w:t>  </w:t>
+      </w:r>
+    </w:p>
+    <w:p>
+      <w:pPr>
+        <w:numPr>
+          <w:ilvl w:val="0"/>
+          <w:numId w:val="1"/>
+        </w:numPr>
+        <w:pBdr>
+          <w:left w:val="single" w:sz="18" w:space="0" w:color="6CE26C"/>
+        </w:pBdr>
+        <w:shd w:val="clear" w:color="auto" w:fill="F8F8F8"/>
+        <w:spacing w:line="210" w:lineRule="atLeast"/>
+        <w:ind w:left="1395"/>
+        <w:rPr>
+          <w:rFonts w:ascii="Consolas" w:eastAsia="Times New Roman" w:hAnsi="Consolas" w:cs="Consolas"/>
+          <w:color w:val="5C5C5C"/>
+          <w:sz w:val="18"/>
+          <w:szCs w:val="18"/>
+          <w:lang w:val="en-LU" w:eastAsia="en-GB"/>
+        </w:rPr>
+      </w:pPr>
+      <w:r>
+        <w:rPr>
+          <w:rFonts w:ascii="Consolas" w:eastAsia="Times New Roman" w:hAnsi="Consolas" w:cs="Consolas"/>
+          <w:color w:val="008200"/>
+          <w:sz w:val="18"/>
+          <w:szCs w:val="18"/>
+          <w:bdr w:val="none" w:sz="0" w:space="0" w:color="auto" w:frame="1"/>
+          <w:lang w:val="en-LU" w:eastAsia="en-GB"/>
+        </w:rPr>
+        <w:t>//end of the mutation probe</w:t>
+      </w:r>
+      <w:r>
+        <w:rPr>
+          <w:rFonts w:ascii="Consolas" w:eastAsia="Times New Roman" w:hAnsi="Consolas" w:cs="Consolas"/>
+          <w:color w:val="000000"/>
+          <w:sz w:val="18"/>
+          <w:szCs w:val="18"/>
+          <w:bdr w:val="none" w:sz="0" w:space="0" w:color="auto" w:frame="1"/>
+          <w:lang w:val="en-LU" w:eastAsia="en-GB"/>
+        </w:rPr>
+        <w:t>  </w:t>
+      </w:r>
+    </w:p>
+    <w:p>
+      <w:pPr>
         <w:pStyle w:val="Heading1"/>
         <w:jc w:val="both"/>
         <w:rPr>
@@ -220,12 +1784,14 @@
           <w:color w:val="000000" w:themeColor="text1"/>
         </w:rPr>
       </w:pPr>
+      <w:proofErr w:type="spellStart"/>
       <w:r>
         <w:rPr>
           <w:color w:val="000000" w:themeColor="text1"/>
         </w:rPr>
         <w:t>gs_rparam_query_t</w:t>
       </w:r>
+      <w:proofErr w:type="spellEnd"/>
     </w:p>
     <w:p>
       <w:pPr>
@@ -341,12 +1907,14 @@
                 <w:color w:val="000000" w:themeColor="text1"/>
               </w:rPr>
             </w:pPr>
+            <w:proofErr w:type="spellStart"/>
             <w:r>
               <w:rPr>
                 <w:color w:val="000000" w:themeColor="text1"/>
               </w:rPr>
               <w:t>Table_id</w:t>
             </w:r>
+            <w:proofErr w:type="spellEnd"/>
           </w:p>
         </w:tc>
         <w:tc>
@@ -425,6 +1993,7 @@
               <w:rPr>
                 <w:color w:val="000000" w:themeColor="text1"/>
               </w:rPr>
+              <w:lastRenderedPageBreak/>
               <w:t>Checksum</w:t>
             </w:r>
           </w:p>
@@ -560,11 +2129,19 @@
                 <w:color w:val="000000" w:themeColor="text1"/>
               </w:rPr>
             </w:pPr>
-            <w:r>
-              <w:rPr>
-                <w:color w:val="000000" w:themeColor="text1"/>
-              </w:rPr>
-              <w:t>gs_rparam_query_payload_t (union)</w:t>
+            <w:proofErr w:type="spellStart"/>
+            <w:r>
+              <w:rPr>
+                <w:color w:val="000000" w:themeColor="text1"/>
+              </w:rPr>
+              <w:t>gs_rparam_query_payload_t</w:t>
+            </w:r>
+            <w:proofErr w:type="spellEnd"/>
+            <w:r>
+              <w:rPr>
+                <w:color w:val="000000" w:themeColor="text1"/>
+              </w:rPr>
+              <w:t xml:space="preserve"> (union)</w:t>
             </w:r>
           </w:p>
         </w:tc>
@@ -1273,13 +2850,14 @@
           <w:color w:val="000000" w:themeColor="text1"/>
         </w:rPr>
       </w:pPr>
-      <w:r>
-        <w:rPr>
-          <w:color w:val="000000" w:themeColor="text1"/>
-        </w:rPr>
-        <w:lastRenderedPageBreak/>
+      <w:proofErr w:type="spellStart"/>
+      <w:r>
+        <w:rPr>
+          <w:color w:val="000000" w:themeColor="text1"/>
+        </w:rPr>
         <w:t>gs_rparam_query_payload_t</w:t>
       </w:r>
+      <w:proofErr w:type="spellEnd"/>
     </w:p>
     <w:p>
       <w:pPr>
@@ -1409,12 +2987,14 @@
                 <w:color w:val="000000" w:themeColor="text1"/>
               </w:rPr>
             </w:pPr>
+            <w:proofErr w:type="spellStart"/>
             <w:r>
               <w:rPr>
                 <w:color w:val="000000" w:themeColor="text1"/>
               </w:rPr>
               <w:t>Addr</w:t>
             </w:r>
+            <w:proofErr w:type="spellEnd"/>
           </w:p>
         </w:tc>
         <w:tc>
@@ -1604,12 +3184,14 @@
           <w:color w:val="000000" w:themeColor="text1"/>
         </w:rPr>
       </w:pPr>
+      <w:proofErr w:type="spellStart"/>
       <w:r>
         <w:rPr>
           <w:color w:val="000000" w:themeColor="text1"/>
         </w:rPr>
         <w:t>gs_rparam_query_payload_store_t</w:t>
       </w:r>
+      <w:proofErr w:type="spellEnd"/>
     </w:p>
     <w:p>
       <w:pPr>
@@ -1670,6 +3252,7 @@
         </w:rPr>
         <w:t xml:space="preserve">the previously described </w:t>
       </w:r>
+      <w:proofErr w:type="spellStart"/>
       <w:r>
         <w:rPr>
           <w:i/>
@@ -1678,6 +3261,7 @@
         </w:rPr>
         <w:t>gs_rparam_query_payload_t</w:t>
       </w:r>
+      <w:proofErr w:type="spellEnd"/>
       <w:r>
         <w:rPr>
           <w:color w:val="000000" w:themeColor="text1"/>
@@ -1947,6 +3531,7 @@
         <w:rPr>
           <w:color w:val="000000" w:themeColor="text1"/>
         </w:rPr>
+        <w:lastRenderedPageBreak/>
         <w:t xml:space="preserve">The </w:t>
       </w:r>
       <w:r>
@@ -2144,109 +3729,173 @@
                 <w:color w:val="000000" w:themeColor="text1"/>
               </w:rPr>
             </w:pPr>
-            <w:r>
-              <w:rPr>
-                <w:color w:val="000000" w:themeColor="text1"/>
-              </w:rPr>
-              <w:t>IV(value=0x55)</w:t>
-            </w:r>
-          </w:p>
-          <w:p>
-            <w:pPr>
-              <w:jc w:val="both"/>
-              <w:rPr>
-                <w:color w:val="000000" w:themeColor="text1"/>
-              </w:rPr>
-            </w:pPr>
-            <w:r>
-              <w:rPr>
-                <w:color w:val="000000" w:themeColor="text1"/>
-              </w:rPr>
-              <w:t>IV(value=0xFF)</w:t>
-            </w:r>
-          </w:p>
-          <w:p>
-            <w:pPr>
-              <w:jc w:val="both"/>
-              <w:rPr>
-                <w:color w:val="000000" w:themeColor="text1"/>
-              </w:rPr>
-            </w:pPr>
-            <w:r>
-              <w:rPr>
-                <w:color w:val="000000" w:themeColor="text1"/>
-              </w:rPr>
-              <w:t>IV(value=0x44)</w:t>
-            </w:r>
-          </w:p>
-          <w:p>
-            <w:pPr>
-              <w:jc w:val="both"/>
-              <w:rPr>
-                <w:color w:val="000000" w:themeColor="text1"/>
-              </w:rPr>
-            </w:pPr>
-            <w:r>
-              <w:rPr>
-                <w:color w:val="000000" w:themeColor="text1"/>
-              </w:rPr>
-              <w:t>IV(value=0x77)</w:t>
-            </w:r>
-          </w:p>
-          <w:p>
-            <w:pPr>
-              <w:jc w:val="both"/>
-              <w:rPr>
-                <w:color w:val="000000" w:themeColor="text1"/>
-              </w:rPr>
-            </w:pPr>
-            <w:r>
-              <w:rPr>
-                <w:color w:val="000000" w:themeColor="text1"/>
-              </w:rPr>
-              <w:t>IV(value=0x88)</w:t>
-            </w:r>
-          </w:p>
-          <w:p>
-            <w:pPr>
-              <w:jc w:val="both"/>
-              <w:rPr>
-                <w:color w:val="000000" w:themeColor="text1"/>
-              </w:rPr>
-            </w:pPr>
-            <w:r>
-              <w:rPr>
-                <w:color w:val="000000" w:themeColor="text1"/>
-              </w:rPr>
-              <w:t>IV(value=0x89)</w:t>
-            </w:r>
-          </w:p>
-          <w:p>
-            <w:pPr>
-              <w:jc w:val="both"/>
-              <w:rPr>
-                <w:color w:val="000000" w:themeColor="text1"/>
-              </w:rPr>
-            </w:pPr>
-            <w:r>
-              <w:rPr>
-                <w:color w:val="000000" w:themeColor="text1"/>
-              </w:rPr>
-              <w:t>IV(value=0x99)</w:t>
-            </w:r>
-          </w:p>
-          <w:p>
-            <w:pPr>
-              <w:jc w:val="both"/>
-              <w:rPr>
-                <w:color w:val="000000" w:themeColor="text1"/>
-              </w:rPr>
-            </w:pPr>
-            <w:r>
-              <w:rPr>
-                <w:color w:val="000000" w:themeColor="text1"/>
-              </w:rPr>
-              <w:t>IV(value=0x9a)</w:t>
+            <w:proofErr w:type="gramStart"/>
+            <w:r>
+              <w:rPr>
+                <w:color w:val="000000" w:themeColor="text1"/>
+              </w:rPr>
+              <w:t>IV(</w:t>
+            </w:r>
+            <w:proofErr w:type="gramEnd"/>
+            <w:r>
+              <w:rPr>
+                <w:color w:val="000000" w:themeColor="text1"/>
+              </w:rPr>
+              <w:t>value=0x55)</w:t>
+            </w:r>
+          </w:p>
+          <w:p>
+            <w:pPr>
+              <w:jc w:val="both"/>
+              <w:rPr>
+                <w:color w:val="000000" w:themeColor="text1"/>
+              </w:rPr>
+            </w:pPr>
+            <w:proofErr w:type="gramStart"/>
+            <w:r>
+              <w:rPr>
+                <w:color w:val="000000" w:themeColor="text1"/>
+              </w:rPr>
+              <w:t>IV(</w:t>
+            </w:r>
+            <w:proofErr w:type="gramEnd"/>
+            <w:r>
+              <w:rPr>
+                <w:color w:val="000000" w:themeColor="text1"/>
+              </w:rPr>
+              <w:t>value=0xFF)</w:t>
+            </w:r>
+          </w:p>
+          <w:p>
+            <w:pPr>
+              <w:jc w:val="both"/>
+              <w:rPr>
+                <w:color w:val="000000" w:themeColor="text1"/>
+              </w:rPr>
+            </w:pPr>
+            <w:proofErr w:type="gramStart"/>
+            <w:r>
+              <w:rPr>
+                <w:color w:val="000000" w:themeColor="text1"/>
+              </w:rPr>
+              <w:t>IV(</w:t>
+            </w:r>
+            <w:proofErr w:type="gramEnd"/>
+            <w:r>
+              <w:rPr>
+                <w:color w:val="000000" w:themeColor="text1"/>
+              </w:rPr>
+              <w:t>value=0x44)</w:t>
+            </w:r>
+          </w:p>
+          <w:p>
+            <w:pPr>
+              <w:jc w:val="both"/>
+              <w:rPr>
+                <w:color w:val="000000" w:themeColor="text1"/>
+              </w:rPr>
+            </w:pPr>
+            <w:proofErr w:type="gramStart"/>
+            <w:r>
+              <w:rPr>
+                <w:color w:val="000000" w:themeColor="text1"/>
+              </w:rPr>
+              <w:t>IV(</w:t>
+            </w:r>
+            <w:proofErr w:type="gramEnd"/>
+            <w:r>
+              <w:rPr>
+                <w:color w:val="000000" w:themeColor="text1"/>
+              </w:rPr>
+              <w:t>value=0x77)</w:t>
+            </w:r>
+          </w:p>
+          <w:p>
+            <w:pPr>
+              <w:jc w:val="both"/>
+              <w:rPr>
+                <w:color w:val="000000" w:themeColor="text1"/>
+              </w:rPr>
+            </w:pPr>
+            <w:proofErr w:type="gramStart"/>
+            <w:r>
+              <w:rPr>
+                <w:color w:val="000000" w:themeColor="text1"/>
+              </w:rPr>
+              <w:t>IV(</w:t>
+            </w:r>
+            <w:proofErr w:type="gramEnd"/>
+            <w:r>
+              <w:rPr>
+                <w:color w:val="000000" w:themeColor="text1"/>
+              </w:rPr>
+              <w:t>value=0x88)</w:t>
+            </w:r>
+          </w:p>
+          <w:p>
+            <w:pPr>
+              <w:jc w:val="both"/>
+              <w:rPr>
+                <w:color w:val="000000" w:themeColor="text1"/>
+              </w:rPr>
+            </w:pPr>
+            <w:proofErr w:type="gramStart"/>
+            <w:r>
+              <w:rPr>
+                <w:color w:val="000000" w:themeColor="text1"/>
+              </w:rPr>
+              <w:t>IV(</w:t>
+            </w:r>
+            <w:proofErr w:type="gramEnd"/>
+            <w:r>
+              <w:rPr>
+                <w:color w:val="000000" w:themeColor="text1"/>
+              </w:rPr>
+              <w:t>value=0x89)</w:t>
+            </w:r>
+          </w:p>
+          <w:p>
+            <w:pPr>
+              <w:jc w:val="both"/>
+              <w:rPr>
+                <w:color w:val="000000" w:themeColor="text1"/>
+              </w:rPr>
+            </w:pPr>
+            <w:proofErr w:type="gramStart"/>
+            <w:r>
+              <w:rPr>
+                <w:color w:val="000000" w:themeColor="text1"/>
+              </w:rPr>
+              <w:t>IV(</w:t>
+            </w:r>
+            <w:proofErr w:type="gramEnd"/>
+            <w:r>
+              <w:rPr>
+                <w:color w:val="000000" w:themeColor="text1"/>
+              </w:rPr>
+              <w:t>value=0x99)</w:t>
+            </w:r>
+          </w:p>
+          <w:p>
+            <w:pPr>
+              <w:jc w:val="both"/>
+              <w:rPr>
+                <w:color w:val="000000" w:themeColor="text1"/>
+              </w:rPr>
+            </w:pPr>
+            <w:proofErr w:type="gramStart"/>
+            <w:r>
+              <w:rPr>
+                <w:color w:val="000000" w:themeColor="text1"/>
+              </w:rPr>
+              <w:t>IV(</w:t>
+            </w:r>
+            <w:proofErr w:type="gramEnd"/>
+            <w:r>
+              <w:rPr>
+                <w:color w:val="000000" w:themeColor="text1"/>
+              </w:rPr>
+              <w:t>value=0x9a)</w:t>
             </w:r>
             <w:r>
               <w:rPr>
@@ -2284,12 +3933,14 @@
                 <w:color w:val="000000" w:themeColor="text1"/>
               </w:rPr>
             </w:pPr>
+            <w:proofErr w:type="spellStart"/>
             <w:r>
               <w:rPr>
                 <w:color w:val="000000" w:themeColor="text1"/>
               </w:rPr>
               <w:t>Table_id</w:t>
             </w:r>
+            <w:proofErr w:type="spellEnd"/>
           </w:p>
         </w:tc>
         <w:tc>
@@ -2322,11 +3973,19 @@
                 <w:color w:val="000000" w:themeColor="text1"/>
               </w:rPr>
             </w:pPr>
-            <w:r>
-              <w:rPr>
-                <w:color w:val="000000" w:themeColor="text1"/>
-              </w:rPr>
-              <w:t>VAT(Threshold=</w:t>
+            <w:proofErr w:type="gramStart"/>
+            <w:r>
+              <w:rPr>
+                <w:color w:val="000000" w:themeColor="text1"/>
+              </w:rPr>
+              <w:t>VAT(</w:t>
+            </w:r>
+            <w:proofErr w:type="gramEnd"/>
+            <w:r>
+              <w:rPr>
+                <w:color w:val="000000" w:themeColor="text1"/>
+              </w:rPr>
+              <w:t>Threshold=</w:t>
             </w:r>
             <w:r>
               <w:rPr>
@@ -2465,11 +4124,19 @@
               </w:rPr>
               <w:t xml:space="preserve"> </w:t>
             </w:r>
-            <w:r>
-              <w:rPr>
-                <w:color w:val="000000" w:themeColor="text1"/>
-              </w:rPr>
-              <w:t>VAT(Threshold=</w:t>
+            <w:proofErr w:type="gramStart"/>
+            <w:r>
+              <w:rPr>
+                <w:color w:val="000000" w:themeColor="text1"/>
+              </w:rPr>
+              <w:t>VAT(</w:t>
+            </w:r>
+            <w:proofErr w:type="gramEnd"/>
+            <w:r>
+              <w:rPr>
+                <w:color w:val="000000" w:themeColor="text1"/>
+              </w:rPr>
+              <w:t>Threshold=</w:t>
             </w:r>
             <w:r>
               <w:rPr>
@@ -2502,7 +4169,6 @@
               <w:rPr>
                 <w:color w:val="000000" w:themeColor="text1"/>
               </w:rPr>
-              <w:lastRenderedPageBreak/>
               <w:t>Checksum</w:t>
             </w:r>
           </w:p>
@@ -2695,11 +4361,19 @@
                 <w:color w:val="000000" w:themeColor="text1"/>
               </w:rPr>
             </w:pPr>
-            <w:r>
-              <w:rPr>
-                <w:color w:val="000000" w:themeColor="text1"/>
-              </w:rPr>
-              <w:t>gs_rparam_query_payload_t (union)</w:t>
+            <w:proofErr w:type="spellStart"/>
+            <w:r>
+              <w:rPr>
+                <w:color w:val="000000" w:themeColor="text1"/>
+              </w:rPr>
+              <w:t>gs_rparam_query_payload_t</w:t>
+            </w:r>
+            <w:proofErr w:type="spellEnd"/>
+            <w:r>
+              <w:rPr>
+                <w:color w:val="000000" w:themeColor="text1"/>
+              </w:rPr>
+              <w:t xml:space="preserve"> (union)</w:t>
             </w:r>
           </w:p>
         </w:tc>
@@ -2864,12 +4538,14 @@
           <w:color w:val="000000" w:themeColor="text1"/>
         </w:rPr>
       </w:pPr>
+      <w:proofErr w:type="spellStart"/>
       <w:r>
         <w:rPr>
           <w:color w:val="000000" w:themeColor="text1"/>
         </w:rPr>
         <w:t>gs_rparam_query_t</w:t>
       </w:r>
+      <w:proofErr w:type="spellEnd"/>
     </w:p>
     <w:p>
       <w:pPr>
@@ -3021,12 +4697,14 @@
                 <w:color w:val="000000" w:themeColor="text1"/>
               </w:rPr>
             </w:pPr>
+            <w:proofErr w:type="spellStart"/>
             <w:r>
               <w:rPr>
                 <w:color w:val="000000" w:themeColor="text1"/>
               </w:rPr>
               <w:t>Table_id</w:t>
             </w:r>
+            <w:proofErr w:type="spellEnd"/>
           </w:p>
         </w:tc>
         <w:tc>
@@ -3349,11 +5027,19 @@
                 <w:color w:val="000000" w:themeColor="text1"/>
               </w:rPr>
             </w:pPr>
-            <w:r>
-              <w:rPr>
-                <w:color w:val="000000" w:themeColor="text1"/>
-              </w:rPr>
-              <w:t>gs_rparam_query_payload_t (union)</w:t>
+            <w:proofErr w:type="spellStart"/>
+            <w:r>
+              <w:rPr>
+                <w:color w:val="000000" w:themeColor="text1"/>
+              </w:rPr>
+              <w:t>gs_rparam_query_payload_t</w:t>
+            </w:r>
+            <w:proofErr w:type="spellEnd"/>
+            <w:r>
+              <w:rPr>
+                <w:color w:val="000000" w:themeColor="text1"/>
+              </w:rPr>
+              <w:t xml:space="preserve"> (union)</w:t>
             </w:r>
           </w:p>
         </w:tc>
@@ -3388,12 +5074,15 @@
           <w:color w:val="000000" w:themeColor="text1"/>
         </w:rPr>
       </w:pPr>
-      <w:r>
-        <w:rPr>
-          <w:color w:val="000000" w:themeColor="text1"/>
-        </w:rPr>
+      <w:proofErr w:type="spellStart"/>
+      <w:r>
+        <w:rPr>
+          <w:color w:val="000000" w:themeColor="text1"/>
+        </w:rPr>
+        <w:lastRenderedPageBreak/>
         <w:t>gs_rparam_query_payload_t</w:t>
       </w:r>
+      <w:proofErr w:type="spellEnd"/>
     </w:p>
     <w:p>
       <w:pPr>
@@ -3491,12 +5180,14 @@
                 <w:color w:val="000000" w:themeColor="text1"/>
               </w:rPr>
             </w:pPr>
+            <w:proofErr w:type="spellStart"/>
             <w:r>
               <w:rPr>
                 <w:color w:val="000000" w:themeColor="text1"/>
               </w:rPr>
               <w:t>Addr</w:t>
             </w:r>
+            <w:proofErr w:type="spellEnd"/>
           </w:p>
         </w:tc>
         <w:tc>
@@ -3582,12 +5273,14 @@
           <w:color w:val="000000" w:themeColor="text1"/>
         </w:rPr>
       </w:pPr>
+      <w:proofErr w:type="spellStart"/>
       <w:r>
         <w:rPr>
           <w:color w:val="000000" w:themeColor="text1"/>
         </w:rPr>
         <w:t>gs_rparam_query_t</w:t>
       </w:r>
+      <w:proofErr w:type="spellEnd"/>
     </w:p>
     <w:p>
       <w:pPr>
@@ -3739,12 +5432,14 @@
                 <w:color w:val="000000" w:themeColor="text1"/>
               </w:rPr>
             </w:pPr>
+            <w:proofErr w:type="spellStart"/>
             <w:r>
               <w:rPr>
                 <w:color w:val="000000" w:themeColor="text1"/>
               </w:rPr>
               <w:t>Table_id</w:t>
             </w:r>
+            <w:proofErr w:type="spellEnd"/>
           </w:p>
         </w:tc>
         <w:tc>
@@ -3848,7 +5543,21 @@
               <w:rPr>
                 <w:color w:val="000000" w:themeColor="text1"/>
               </w:rPr>
-              <w:t xml:space="preserve">IV(V=0), VAT(T= 180 D=1) </w:t>
+              <w:t xml:space="preserve">IV(V=0), </w:t>
+            </w:r>
+            <w:proofErr w:type="gramStart"/>
+            <w:r>
+              <w:rPr>
+                <w:color w:val="000000" w:themeColor="text1"/>
+              </w:rPr>
+              <w:t>VAT(</w:t>
+            </w:r>
+            <w:proofErr w:type="gramEnd"/>
+            <w:r>
+              <w:rPr>
+                <w:color w:val="000000" w:themeColor="text1"/>
+              </w:rPr>
+              <w:t xml:space="preserve">T= 180 D=1) </w:t>
             </w:r>
           </w:p>
         </w:tc>
@@ -4061,11 +5770,19 @@
                 <w:color w:val="000000" w:themeColor="text1"/>
               </w:rPr>
             </w:pPr>
-            <w:r>
-              <w:rPr>
-                <w:color w:val="000000" w:themeColor="text1"/>
-              </w:rPr>
-              <w:t>gs_rparam_query_payload_t (union)</w:t>
+            <w:proofErr w:type="spellStart"/>
+            <w:r>
+              <w:rPr>
+                <w:color w:val="000000" w:themeColor="text1"/>
+              </w:rPr>
+              <w:t>gs_rparam_query_payload_t</w:t>
+            </w:r>
+            <w:proofErr w:type="spellEnd"/>
+            <w:r>
+              <w:rPr>
+                <w:color w:val="000000" w:themeColor="text1"/>
+              </w:rPr>
+              <w:t xml:space="preserve"> (union)</w:t>
             </w:r>
           </w:p>
         </w:tc>
@@ -4100,12 +5817,14 @@
           <w:color w:val="000000" w:themeColor="text1"/>
         </w:rPr>
       </w:pPr>
+      <w:proofErr w:type="spellStart"/>
       <w:r>
         <w:rPr>
           <w:color w:val="000000" w:themeColor="text1"/>
         </w:rPr>
         <w:t>gs_rparam_query_payload_t</w:t>
       </w:r>
+      <w:proofErr w:type="spellEnd"/>
     </w:p>
     <w:p>
       <w:pPr>
@@ -4144,7 +5863,6 @@
                 <w:b/>
                 <w:color w:val="000000" w:themeColor="text1"/>
               </w:rPr>
-              <w:lastRenderedPageBreak/>
               <w:t>Member</w:t>
             </w:r>
           </w:p>
@@ -4266,11 +5984,19 @@
               </w:rPr>
               <w:t>(</w:t>
             </w:r>
-            <w:r>
-              <w:rPr>
-                <w:color w:val="000000" w:themeColor="text1"/>
-              </w:rPr>
-              <w:t>BF(min=0, max=7, state=-1, value =1)</w:t>
+            <w:proofErr w:type="gramStart"/>
+            <w:r>
+              <w:rPr>
+                <w:color w:val="000000" w:themeColor="text1"/>
+              </w:rPr>
+              <w:t>BF(</w:t>
+            </w:r>
+            <w:proofErr w:type="gramEnd"/>
+            <w:r>
+              <w:rPr>
+                <w:color w:val="000000" w:themeColor="text1"/>
+              </w:rPr>
+              <w:t>min=0, max=7, state=-1, value =1)</w:t>
             </w:r>
             <w:r>
               <w:rPr>
@@ -4327,12 +6053,14 @@
           <w:color w:val="000000" w:themeColor="text1"/>
         </w:rPr>
       </w:pPr>
+      <w:proofErr w:type="spellStart"/>
       <w:r>
         <w:rPr>
           <w:color w:val="000000" w:themeColor="text1"/>
         </w:rPr>
         <w:t>rparam_query_t</w:t>
       </w:r>
+      <w:proofErr w:type="spellEnd"/>
     </w:p>
     <w:p>
       <w:pPr>
@@ -4484,12 +6212,14 @@
                 <w:color w:val="000000" w:themeColor="text1"/>
               </w:rPr>
             </w:pPr>
+            <w:proofErr w:type="spellStart"/>
             <w:r>
               <w:rPr>
                 <w:color w:val="000000" w:themeColor="text1"/>
               </w:rPr>
               <w:t>Table_id</w:t>
             </w:r>
+            <w:proofErr w:type="spellEnd"/>
           </w:p>
         </w:tc>
         <w:tc>
@@ -4836,11 +6566,19 @@
                 <w:color w:val="000000" w:themeColor="text1"/>
               </w:rPr>
             </w:pPr>
-            <w:r>
-              <w:rPr>
-                <w:color w:val="000000" w:themeColor="text1"/>
-              </w:rPr>
-              <w:t>gs_rparam_query_payload_t (union)</w:t>
+            <w:proofErr w:type="spellStart"/>
+            <w:r>
+              <w:rPr>
+                <w:color w:val="000000" w:themeColor="text1"/>
+              </w:rPr>
+              <w:t>gs_rparam_query_payload_t</w:t>
+            </w:r>
+            <w:proofErr w:type="spellEnd"/>
+            <w:r>
+              <w:rPr>
+                <w:color w:val="000000" w:themeColor="text1"/>
+              </w:rPr>
+              <w:t xml:space="preserve"> (union)</w:t>
             </w:r>
           </w:p>
         </w:tc>
@@ -4875,12 +6613,14 @@
           <w:color w:val="000000" w:themeColor="text1"/>
         </w:rPr>
       </w:pPr>
+      <w:proofErr w:type="spellStart"/>
       <w:r>
         <w:rPr>
           <w:color w:val="000000" w:themeColor="text1"/>
         </w:rPr>
         <w:t>gs_rparam_query_payload_t</w:t>
       </w:r>
+      <w:proofErr w:type="spellEnd"/>
     </w:p>
     <w:p>
       <w:pPr>
@@ -5016,12 +6756,14 @@
                 <w:color w:val="000000" w:themeColor="text1"/>
               </w:rPr>
             </w:pPr>
+            <w:proofErr w:type="gramStart"/>
             <w:r>
               <w:rPr>
                 <w:color w:val="000000" w:themeColor="text1"/>
               </w:rPr>
               <w:t>BF(</w:t>
             </w:r>
+            <w:proofErr w:type="gramEnd"/>
             <w:r>
               <w:rPr>
                 <w:color w:val="000000" w:themeColor="text1"/>
@@ -5032,7 +6774,14 @@
               <w:rPr>
                 <w:color w:val="000000" w:themeColor="text1"/>
               </w:rPr>
-              <w:t xml:space="preserve"> state=-1, value =1</w:t>
+              <w:t xml:space="preserve"> </w:t>
+            </w:r>
+            <w:r>
+              <w:rPr>
+                <w:color w:val="000000" w:themeColor="text1"/>
+              </w:rPr>
+              <w:lastRenderedPageBreak/>
+              <w:t>state=-1, value =1</w:t>
             </w:r>
             <w:r>
               <w:rPr>
@@ -5089,12 +6838,14 @@
           <w:color w:val="000000" w:themeColor="text1"/>
         </w:rPr>
       </w:pPr>
+      <w:proofErr w:type="spellStart"/>
       <w:r>
         <w:rPr>
           <w:color w:val="000000" w:themeColor="text1"/>
         </w:rPr>
         <w:t>rparam_query_t</w:t>
       </w:r>
+      <w:proofErr w:type="spellEnd"/>
     </w:p>
     <w:p>
       <w:pPr>
@@ -5246,12 +6997,14 @@
                 <w:color w:val="000000" w:themeColor="text1"/>
               </w:rPr>
             </w:pPr>
+            <w:proofErr w:type="spellStart"/>
             <w:r>
               <w:rPr>
                 <w:color w:val="000000" w:themeColor="text1"/>
               </w:rPr>
               <w:t>Table_id</w:t>
             </w:r>
+            <w:proofErr w:type="spellEnd"/>
           </w:p>
         </w:tc>
         <w:tc>
@@ -5574,11 +7327,19 @@
                 <w:color w:val="000000" w:themeColor="text1"/>
               </w:rPr>
             </w:pPr>
-            <w:r>
-              <w:rPr>
-                <w:color w:val="000000" w:themeColor="text1"/>
-              </w:rPr>
-              <w:t>gs_rparam_query_payload_t (union)</w:t>
+            <w:proofErr w:type="spellStart"/>
+            <w:r>
+              <w:rPr>
+                <w:color w:val="000000" w:themeColor="text1"/>
+              </w:rPr>
+              <w:t>gs_rparam_query_payload_t</w:t>
+            </w:r>
+            <w:proofErr w:type="spellEnd"/>
+            <w:r>
+              <w:rPr>
+                <w:color w:val="000000" w:themeColor="text1"/>
+              </w:rPr>
+              <w:t xml:space="preserve"> (union)</w:t>
             </w:r>
           </w:p>
         </w:tc>
@@ -5613,12 +7374,14 @@
           <w:color w:val="000000" w:themeColor="text1"/>
         </w:rPr>
       </w:pPr>
+      <w:proofErr w:type="spellStart"/>
       <w:r>
         <w:rPr>
           <w:color w:val="000000" w:themeColor="text1"/>
         </w:rPr>
         <w:t>gs_rparam_query_payload_t</w:t>
       </w:r>
+      <w:proofErr w:type="spellEnd"/>
     </w:p>
     <w:p>
       <w:pPr>
@@ -5809,7 +7572,21 @@
               <w:rPr>
                 <w:color w:val="000000" w:themeColor="text1"/>
               </w:rPr>
-              <w:t>SS(Delta=-1),  SS(Delta=+1)</w:t>
+              <w:t>SS(Delta=-1</w:t>
+            </w:r>
+            <w:proofErr w:type="gramStart"/>
+            <w:r>
+              <w:rPr>
+                <w:color w:val="000000" w:themeColor="text1"/>
+              </w:rPr>
+              <w:t>),  SS</w:t>
+            </w:r>
+            <w:proofErr w:type="gramEnd"/>
+            <w:r>
+              <w:rPr>
+                <w:color w:val="000000" w:themeColor="text1"/>
+              </w:rPr>
+              <w:t>(Delta=+1)</w:t>
             </w:r>
           </w:p>
         </w:tc>
@@ -5863,7 +7640,21 @@
               <w:rPr>
                 <w:color w:val="000000" w:themeColor="text1"/>
               </w:rPr>
-              <w:t>SS(Delta=-1),  SS(Delta=+1)</w:t>
+              <w:t>SS(Delta=-1</w:t>
+            </w:r>
+            <w:proofErr w:type="gramStart"/>
+            <w:r>
+              <w:rPr>
+                <w:color w:val="000000" w:themeColor="text1"/>
+              </w:rPr>
+              <w:t>),  SS</w:t>
+            </w:r>
+            <w:proofErr w:type="gramEnd"/>
+            <w:r>
+              <w:rPr>
+                <w:color w:val="000000" w:themeColor="text1"/>
+              </w:rPr>
+              <w:t>(Delta=+1)</w:t>
             </w:r>
           </w:p>
         </w:tc>
@@ -5918,12 +7709,14 @@
           <w:color w:val="000000" w:themeColor="text1"/>
         </w:rPr>
       </w:pPr>
+      <w:proofErr w:type="spellStart"/>
       <w:r>
         <w:rPr>
           <w:color w:val="000000" w:themeColor="text1"/>
         </w:rPr>
         <w:t>rparam_query_t</w:t>
       </w:r>
+      <w:proofErr w:type="spellEnd"/>
     </w:p>
     <w:p>
       <w:pPr>
@@ -6075,12 +7868,14 @@
                 <w:color w:val="000000" w:themeColor="text1"/>
               </w:rPr>
             </w:pPr>
+            <w:proofErr w:type="spellStart"/>
             <w:r>
               <w:rPr>
                 <w:color w:val="000000" w:themeColor="text1"/>
               </w:rPr>
               <w:t>Table_id</w:t>
             </w:r>
+            <w:proofErr w:type="spellEnd"/>
           </w:p>
         </w:tc>
         <w:tc>
@@ -6401,11 +8196,19 @@
                 <w:color w:val="000000" w:themeColor="text1"/>
               </w:rPr>
             </w:pPr>
-            <w:r>
-              <w:rPr>
-                <w:color w:val="000000" w:themeColor="text1"/>
-              </w:rPr>
-              <w:t>gs_rparam_query_payload_t (union)</w:t>
+            <w:proofErr w:type="spellStart"/>
+            <w:r>
+              <w:rPr>
+                <w:color w:val="000000" w:themeColor="text1"/>
+              </w:rPr>
+              <w:t>gs_rparam_query_payload_t</w:t>
+            </w:r>
+            <w:proofErr w:type="spellEnd"/>
+            <w:r>
+              <w:rPr>
+                <w:color w:val="000000" w:themeColor="text1"/>
+              </w:rPr>
+              <w:t xml:space="preserve"> (union)</w:t>
             </w:r>
           </w:p>
         </w:tc>
@@ -6440,12 +8243,14 @@
           <w:color w:val="000000" w:themeColor="text1"/>
         </w:rPr>
       </w:pPr>
+      <w:proofErr w:type="spellStart"/>
       <w:r>
         <w:rPr>
           <w:color w:val="000000" w:themeColor="text1"/>
         </w:rPr>
         <w:t>gs_rparam_query_payload_t</w:t>
       </w:r>
+      <w:proofErr w:type="spellEnd"/>
     </w:p>
     <w:p>
       <w:pPr>
@@ -6636,7 +8441,21 @@
               <w:rPr>
                 <w:color w:val="000000" w:themeColor="text1"/>
               </w:rPr>
-              <w:t>SS(Delta=-1),  SS(Delta=+1)</w:t>
+              <w:t>SS(Delta=-1</w:t>
+            </w:r>
+            <w:proofErr w:type="gramStart"/>
+            <w:r>
+              <w:rPr>
+                <w:color w:val="000000" w:themeColor="text1"/>
+              </w:rPr>
+              <w:t>),  SS</w:t>
+            </w:r>
+            <w:proofErr w:type="gramEnd"/>
+            <w:r>
+              <w:rPr>
+                <w:color w:val="000000" w:themeColor="text1"/>
+              </w:rPr>
+              <w:t>(Delta=+1)</w:t>
             </w:r>
           </w:p>
         </w:tc>
@@ -6693,7 +8512,21 @@
               <w:rPr>
                 <w:color w:val="000000" w:themeColor="text1"/>
               </w:rPr>
-              <w:t>SS(Delta=-1),  SS(Delta=+1)</w:t>
+              <w:t>SS(Delta=-1</w:t>
+            </w:r>
+            <w:proofErr w:type="gramStart"/>
+            <w:r>
+              <w:rPr>
+                <w:color w:val="000000" w:themeColor="text1"/>
+              </w:rPr>
+              <w:t>),  SS</w:t>
+            </w:r>
+            <w:proofErr w:type="gramEnd"/>
+            <w:r>
+              <w:rPr>
+                <w:color w:val="000000" w:themeColor="text1"/>
+              </w:rPr>
+              <w:t>(Delta=+1)</w:t>
             </w:r>
           </w:p>
         </w:tc>
@@ -6782,12 +8615,14 @@
           <w:color w:val="000000" w:themeColor="text1"/>
         </w:rPr>
       </w:pPr>
+      <w:proofErr w:type="spellStart"/>
       <w:r>
         <w:rPr>
           <w:color w:val="000000" w:themeColor="text1"/>
         </w:rPr>
         <w:t>rparam_query_t</w:t>
       </w:r>
+      <w:proofErr w:type="spellEnd"/>
     </w:p>
     <w:p>
       <w:pPr>
@@ -6939,12 +8774,14 @@
                 <w:color w:val="000000" w:themeColor="text1"/>
               </w:rPr>
             </w:pPr>
+            <w:proofErr w:type="spellStart"/>
             <w:r>
               <w:rPr>
                 <w:color w:val="000000" w:themeColor="text1"/>
               </w:rPr>
               <w:t>Table_id</w:t>
             </w:r>
+            <w:proofErr w:type="spellEnd"/>
           </w:p>
         </w:tc>
         <w:tc>
@@ -7293,11 +9130,19 @@
                 <w:color w:val="000000" w:themeColor="text1"/>
               </w:rPr>
             </w:pPr>
-            <w:r>
-              <w:rPr>
-                <w:color w:val="000000" w:themeColor="text1"/>
-              </w:rPr>
-              <w:t>gs_rparam_query_payload_t (union)</w:t>
+            <w:proofErr w:type="spellStart"/>
+            <w:r>
+              <w:rPr>
+                <w:color w:val="000000" w:themeColor="text1"/>
+              </w:rPr>
+              <w:t>gs_rparam_query_payload_t</w:t>
+            </w:r>
+            <w:proofErr w:type="spellEnd"/>
+            <w:r>
+              <w:rPr>
+                <w:color w:val="000000" w:themeColor="text1"/>
+              </w:rPr>
+              <w:t xml:space="preserve"> (union)</w:t>
             </w:r>
           </w:p>
         </w:tc>
@@ -7332,12 +9177,14 @@
           <w:color w:val="000000" w:themeColor="text1"/>
         </w:rPr>
       </w:pPr>
+      <w:proofErr w:type="spellStart"/>
       <w:r>
         <w:rPr>
           <w:color w:val="000000" w:themeColor="text1"/>
         </w:rPr>
         <w:t>gs_rparam_query_payload_t</w:t>
       </w:r>
+      <w:proofErr w:type="spellEnd"/>
     </w:p>
     <w:p>
       <w:pPr>
@@ -7528,7 +9375,21 @@
               <w:rPr>
                 <w:color w:val="000000" w:themeColor="text1"/>
               </w:rPr>
-              <w:t>SS(Delta=-1),  SS(Delta=+1)</w:t>
+              <w:t>SS(Delta=-1</w:t>
+            </w:r>
+            <w:proofErr w:type="gramStart"/>
+            <w:r>
+              <w:rPr>
+                <w:color w:val="000000" w:themeColor="text1"/>
+              </w:rPr>
+              <w:t>),  SS</w:t>
+            </w:r>
+            <w:proofErr w:type="gramEnd"/>
+            <w:r>
+              <w:rPr>
+                <w:color w:val="000000" w:themeColor="text1"/>
+              </w:rPr>
+              <w:t>(Delta=+1)</w:t>
             </w:r>
           </w:p>
         </w:tc>
@@ -7685,12 +9546,14 @@
           <w:color w:val="000000" w:themeColor="text1"/>
         </w:rPr>
       </w:pPr>
+      <w:proofErr w:type="spellStart"/>
       <w:r>
         <w:rPr>
           <w:color w:val="000000" w:themeColor="text1"/>
         </w:rPr>
         <w:t>rparam_query_t</w:t>
       </w:r>
+      <w:proofErr w:type="spellEnd"/>
     </w:p>
     <w:p>
       <w:pPr>
@@ -7842,12 +9705,14 @@
                 <w:color w:val="000000" w:themeColor="text1"/>
               </w:rPr>
             </w:pPr>
+            <w:proofErr w:type="spellStart"/>
             <w:r>
               <w:rPr>
                 <w:color w:val="000000" w:themeColor="text1"/>
               </w:rPr>
               <w:t>Table_id</w:t>
             </w:r>
+            <w:proofErr w:type="spellEnd"/>
           </w:p>
         </w:tc>
         <w:tc>
@@ -8162,11 +10027,19 @@
                 <w:color w:val="000000" w:themeColor="text1"/>
               </w:rPr>
             </w:pPr>
-            <w:r>
-              <w:rPr>
-                <w:color w:val="000000" w:themeColor="text1"/>
-              </w:rPr>
-              <w:t>gs_rparam_query_payload_t (union)</w:t>
+            <w:proofErr w:type="spellStart"/>
+            <w:r>
+              <w:rPr>
+                <w:color w:val="000000" w:themeColor="text1"/>
+              </w:rPr>
+              <w:t>gs_rparam_query_payload_t</w:t>
+            </w:r>
+            <w:proofErr w:type="spellEnd"/>
+            <w:r>
+              <w:rPr>
+                <w:color w:val="000000" w:themeColor="text1"/>
+              </w:rPr>
+              <w:t xml:space="preserve"> (union)</w:t>
             </w:r>
           </w:p>
         </w:tc>
@@ -8201,12 +10074,14 @@
           <w:color w:val="000000" w:themeColor="text1"/>
         </w:rPr>
       </w:pPr>
+      <w:proofErr w:type="spellStart"/>
       <w:r>
         <w:rPr>
           <w:color w:val="000000" w:themeColor="text1"/>
         </w:rPr>
         <w:t>gs_rparam_query_payload_t</w:t>
       </w:r>
+      <w:proofErr w:type="spellEnd"/>
     </w:p>
     <w:p>
       <w:pPr>
@@ -8342,11 +10217,26 @@
                 <w:color w:val="000000" w:themeColor="text1"/>
               </w:rPr>
             </w:pPr>
-            <w:r>
-              <w:rPr>
-                <w:color w:val="000000" w:themeColor="text1"/>
-              </w:rPr>
-              <w:t>BF(min=0, max=7, state=-1, value =1)</w:t>
+            <w:proofErr w:type="gramStart"/>
+            <w:r>
+              <w:rPr>
+                <w:color w:val="000000" w:themeColor="text1"/>
+              </w:rPr>
+              <w:t>BF(</w:t>
+            </w:r>
+            <w:proofErr w:type="gramEnd"/>
+            <w:r>
+              <w:rPr>
+                <w:color w:val="000000" w:themeColor="text1"/>
+              </w:rPr>
+              <w:t xml:space="preserve">min=0, max=7, </w:t>
+            </w:r>
+            <w:r>
+              <w:rPr>
+                <w:color w:val="000000" w:themeColor="text1"/>
+              </w:rPr>
+              <w:lastRenderedPageBreak/>
+              <w:t>state=-1, value =1)</w:t>
             </w:r>
           </w:p>
         </w:tc>
@@ -8370,6 +10260,127 @@
     </w:sectPr>
   </w:body>
 </w:document>
+</file>
+
+<file path=word/numbering.xml><?xml version="1.0" encoding="utf-8"?>
+<w:numbering xmlns:wpc="http://schemas.microsoft.com/office/word/2010/wordprocessingCanvas" xmlns:cx="http://schemas.microsoft.com/office/drawing/2014/chartex" xmlns:cx1="http://schemas.microsoft.com/office/drawing/2015/9/8/chartex" xmlns:cx2="http://schemas.microsoft.com/office/drawing/2015/10/21/chartex" xmlns:cx3="http://schemas.microsoft.com/office/drawing/2016/5/9/chartex" xmlns:cx4="http://schemas.microsoft.com/office/drawing/2016/5/10/chartex" xmlns:cx5="http://schemas.microsoft.com/office/drawing/2016/5/11/chartex" xmlns:cx6="http://schemas.microsoft.com/office/drawing/2016/5/12/chartex" xmlns:cx7="http://schemas.microsoft.com/office/drawing/2016/5/13/chartex" xmlns:cx8="http://schemas.microsoft.com/office/drawing/2016/5/14/chartex" xmlns:mc="http://schemas.openxmlformats.org/markup-compatibility/2006" xmlns:aink="http://schemas.microsoft.com/office/drawing/2016/ink" xmlns:am3d="http://schemas.microsoft.com/office/drawing/2017/model3d" xmlns:o="urn:schemas-microsoft-com:office:office" xmlns:r="http://schemas.openxmlformats.org/officeDocument/2006/relationships" xmlns:m="http://schemas.openxmlformats.org/officeDocument/2006/math" xmlns:v="urn:schemas-microsoft-com:vml" xmlns:wp14="http://schemas.microsoft.com/office/word/2010/wordprocessingDrawing" xmlns:wp="http://schemas.openxmlformats.org/drawingml/2006/wordprocessingDrawing" xmlns:w10="urn:schemas-microsoft-com:office:word" xmlns:w="http://schemas.openxmlformats.org/wordprocessingml/2006/main" xmlns:w14="http://schemas.microsoft.com/office/word/2010/wordml" xmlns:w15="http://schemas.microsoft.com/office/word/2012/wordml" xmlns:w16cex="http://schemas.microsoft.com/office/word/2018/wordml/cex" xmlns:w16cid="http://schemas.microsoft.com/office/word/2016/wordml/cid" xmlns:w16="http://schemas.microsoft.com/office/word/2018/wordml" xmlns:w16sdtdh="http://schemas.microsoft.com/office/word/2020/wordml/sdtdatahash" xmlns:w16se="http://schemas.microsoft.com/office/word/2015/wordml/symex" xmlns:wpg="http://schemas.microsoft.com/office/word/2010/wordprocessingGroup" xmlns:wpi="http://schemas.microsoft.com/office/word/2010/wordprocessingInk" xmlns:wne="http://schemas.microsoft.com/office/word/2006/wordml" xmlns:wps="http://schemas.microsoft.com/office/word/2010/wordprocessingShape" mc:Ignorable="w14 w15 w16se w16cid w16 w16cex w16sdtdh wp14">
+  <w:abstractNum w:abstractNumId="0" w15:restartNumberingAfterBreak="0">
+    <w:nsid w:val="57EB1481"/>
+    <w:multiLevelType w:val="multilevel"/>
+    <w:tmpl w:val="78721CBA"/>
+    <w:lvl w:ilvl="0">
+      <w:start w:val="1"/>
+      <w:numFmt w:val="decimal"/>
+      <w:lvlText w:val="%1."/>
+      <w:lvlJc w:val="left"/>
+      <w:pPr>
+        <w:tabs>
+          <w:tab w:val="num" w:pos="720"/>
+        </w:tabs>
+        <w:ind w:left="720" w:hanging="360"/>
+      </w:pPr>
+    </w:lvl>
+    <w:lvl w:ilvl="1" w:tentative="1">
+      <w:start w:val="1"/>
+      <w:numFmt w:val="decimal"/>
+      <w:lvlText w:val="%2."/>
+      <w:lvlJc w:val="left"/>
+      <w:pPr>
+        <w:tabs>
+          <w:tab w:val="num" w:pos="1440"/>
+        </w:tabs>
+        <w:ind w:left="1440" w:hanging="360"/>
+      </w:pPr>
+    </w:lvl>
+    <w:lvl w:ilvl="2" w:tentative="1">
+      <w:start w:val="1"/>
+      <w:numFmt w:val="decimal"/>
+      <w:lvlText w:val="%3."/>
+      <w:lvlJc w:val="left"/>
+      <w:pPr>
+        <w:tabs>
+          <w:tab w:val="num" w:pos="2160"/>
+        </w:tabs>
+        <w:ind w:left="2160" w:hanging="360"/>
+      </w:pPr>
+    </w:lvl>
+    <w:lvl w:ilvl="3" w:tentative="1">
+      <w:start w:val="1"/>
+      <w:numFmt w:val="decimal"/>
+      <w:lvlText w:val="%4."/>
+      <w:lvlJc w:val="left"/>
+      <w:pPr>
+        <w:tabs>
+          <w:tab w:val="num" w:pos="2880"/>
+        </w:tabs>
+        <w:ind w:left="2880" w:hanging="360"/>
+      </w:pPr>
+    </w:lvl>
+    <w:lvl w:ilvl="4" w:tentative="1">
+      <w:start w:val="1"/>
+      <w:numFmt w:val="decimal"/>
+      <w:lvlText w:val="%5."/>
+      <w:lvlJc w:val="left"/>
+      <w:pPr>
+        <w:tabs>
+          <w:tab w:val="num" w:pos="3600"/>
+        </w:tabs>
+        <w:ind w:left="3600" w:hanging="360"/>
+      </w:pPr>
+    </w:lvl>
+    <w:lvl w:ilvl="5" w:tentative="1">
+      <w:start w:val="1"/>
+      <w:numFmt w:val="decimal"/>
+      <w:lvlText w:val="%6."/>
+      <w:lvlJc w:val="left"/>
+      <w:pPr>
+        <w:tabs>
+          <w:tab w:val="num" w:pos="4320"/>
+        </w:tabs>
+        <w:ind w:left="4320" w:hanging="360"/>
+      </w:pPr>
+    </w:lvl>
+    <w:lvl w:ilvl="6" w:tentative="1">
+      <w:start w:val="1"/>
+      <w:numFmt w:val="decimal"/>
+      <w:lvlText w:val="%7."/>
+      <w:lvlJc w:val="left"/>
+      <w:pPr>
+        <w:tabs>
+          <w:tab w:val="num" w:pos="5040"/>
+        </w:tabs>
+        <w:ind w:left="5040" w:hanging="360"/>
+      </w:pPr>
+    </w:lvl>
+    <w:lvl w:ilvl="7" w:tentative="1">
+      <w:start w:val="1"/>
+      <w:numFmt w:val="decimal"/>
+      <w:lvlText w:val="%8."/>
+      <w:lvlJc w:val="left"/>
+      <w:pPr>
+        <w:tabs>
+          <w:tab w:val="num" w:pos="5760"/>
+        </w:tabs>
+        <w:ind w:left="5760" w:hanging="360"/>
+      </w:pPr>
+    </w:lvl>
+    <w:lvl w:ilvl="8" w:tentative="1">
+      <w:start w:val="1"/>
+      <w:numFmt w:val="decimal"/>
+      <w:lvlText w:val="%9."/>
+      <w:lvlJc w:val="left"/>
+      <w:pPr>
+        <w:tabs>
+          <w:tab w:val="num" w:pos="6480"/>
+        </w:tabs>
+        <w:ind w:left="6480" w:hanging="360"/>
+      </w:pPr>
+    </w:lvl>
+  </w:abstractNum>
+  <w:num w:numId="1">
+    <w:abstractNumId w:val="0"/>
+  </w:num>
+</w:numbering>
 </file>
 
 <file path=word/styles.xml><?xml version="1.0" encoding="utf-8"?>
@@ -9040,6 +11051,33 @@
       <w:lang w:val="en-LU" w:eastAsia="en-GB"/>
     </w:rPr>
   </w:style>
+  <w:style w:type="paragraph" w:customStyle="1" w:styleId="alt">
+    <w:name w:val="alt"/>
+    <w:basedOn w:val="Normal"/>
+    <w:rsid w:val="00813ABA"/>
+    <w:pPr>
+      <w:spacing w:before="100" w:beforeAutospacing="1" w:after="100" w:afterAutospacing="1"/>
+    </w:pPr>
+    <w:rPr>
+      <w:rFonts w:ascii="Times New Roman" w:eastAsia="Times New Roman" w:hAnsi="Times New Roman" w:cs="Times New Roman"/>
+      <w:lang w:val="en-LU" w:eastAsia="en-GB"/>
+    </w:rPr>
+  </w:style>
+  <w:style w:type="character" w:customStyle="1" w:styleId="keyword">
+    <w:name w:val="keyword"/>
+    <w:basedOn w:val="DefaultParagraphFont"/>
+    <w:rsid w:val="00813ABA"/>
+  </w:style>
+  <w:style w:type="character" w:customStyle="1" w:styleId="comment">
+    <w:name w:val="comment"/>
+    <w:basedOn w:val="DefaultParagraphFont"/>
+    <w:rsid w:val="00813ABA"/>
+  </w:style>
+  <w:style w:type="character" w:customStyle="1" w:styleId="datatypes">
+    <w:name w:val="datatypes"/>
+    <w:basedOn w:val="DefaultParagraphFont"/>
+    <w:rsid w:val="00813ABA"/>
+  </w:style>
 </w:styles>
 </file>
 
@@ -9114,6 +11152,13 @@
     <w:pitch w:val="variable"/>
     <w:sig w:usb0="E0002EFF" w:usb1="C000785B" w:usb2="00000009" w:usb3="00000000" w:csb0="000001FF" w:csb1="00000000"/>
   </w:font>
+  <w:font w:name="Consolas">
+    <w:panose1 w:val="020B0609020204030204"/>
+    <w:charset w:val="00"/>
+    <w:family w:val="modern"/>
+    <w:pitch w:val="fixed"/>
+    <w:sig w:usb0="E10002FF" w:usb1="4000FCFF" w:usb2="00000009" w:usb3="00000000" w:csb0="0000019F" w:csb1="00000000"/>
+  </w:font>
   <w:font w:name="Cambria Math">
     <w:panose1 w:val="02040503050406030204"/>
     <w:charset w:val="00"/>
@@ -9153,6 +11198,7 @@
     <w:rsid w:val="002B0EDC"/>
     <w:rsid w:val="005D7AB5"/>
     <w:rsid w:val="005F6834"/>
+    <w:rsid w:val="006A725D"/>
     <w:rsid w:val="008A2FA1"/>
   </w:rsids>
   <m:mathPr>
@@ -9170,7 +11216,7 @@
   </m:mathPr>
   <w:themeFontLang w:val="en-LU" w:eastAsia="ja-JP" w:bidi="ar-SA"/>
   <w:clrSchemeMapping w:bg1="light1" w:t1="dark1" w:bg2="light2" w:t2="dark2" w:accent1="accent1" w:accent2="accent2" w:accent3="accent3" w:accent4="accent4" w:accent5="accent5" w:accent6="accent6" w:hyperlink="hyperlink" w:followedHyperlink="followedHyperlink"/>
-  <w:decimalSymbol w:val=","/>
+  <w:decimalSymbol w:val="."/>
   <w:listSeparator w:val=","/>
   <w15:chartTrackingRefBased/>
 </w:settings>
@@ -9915,21 +11961,6 @@
 </file>
 
 <file path=customXml/item1.xml><?xml version="1.0" encoding="utf-8"?>
-<p:properties xmlns:p="http://schemas.microsoft.com/office/2006/metadata/properties" xmlns:xsi="http://www.w3.org/2001/XMLSchema-instance" xmlns:pc="http://schemas.microsoft.com/office/infopath/2007/PartnerControls">
-  <documentManagement/>
-</p:properties>
-</file>
-
-<file path=customXml/item2.xml><?xml version="1.0" encoding="utf-8"?>
-<?mso-contentType ?>
-<FormTemplates xmlns="http://schemas.microsoft.com/sharepoint/v3/contenttype/forms">
-  <Display>DocumentLibraryForm</Display>
-  <Edit>DocumentLibraryForm</Edit>
-  <New>DocumentLibraryForm</New>
-</FormTemplates>
-</file>
-
-<file path=customXml/item3.xml><?xml version="1.0" encoding="utf-8"?>
 <ct:contentTypeSchema xmlns:ct="http://schemas.microsoft.com/office/2006/metadata/contentType" xmlns:ma="http://schemas.microsoft.com/office/2006/metadata/properties/metaAttributes" ct:_="" ma:_="" ma:contentTypeName="Document" ma:contentTypeID="0x0101001FF675771A99854EB0F991FCDFBCB845" ma:contentTypeVersion="10" ma:contentTypeDescription="Create a new document." ma:contentTypeScope="" ma:versionID="e7d347cf7ced575ca4e0bf408f12f7b6">
   <xsd:schema xmlns:xsd="http://www.w3.org/2001/XMLSchema" xmlns:xs="http://www.w3.org/2001/XMLSchema" xmlns:p="http://schemas.microsoft.com/office/2006/metadata/properties" xmlns:ns2="226060f8-0645-430c-8dbe-03f775eeb634" xmlns:ns3="8fcb3dfa-15a0-46b4-a34e-acb4002c09b5" targetNamespace="http://schemas.microsoft.com/office/2006/metadata/properties" ma:root="true" ma:fieldsID="e3898bc4faed380fea77789272600a61" ns2:_="" ns3:_="">
     <xsd:import namespace="226060f8-0645-430c-8dbe-03f775eeb634"/>
@@ -10134,24 +12165,22 @@
 </ct:contentTypeSchema>
 </file>
 
-<file path=customXml/itemProps1.xml><?xml version="1.0" encoding="utf-8"?>
-<ds:datastoreItem xmlns:ds="http://schemas.openxmlformats.org/officeDocument/2006/customXml" ds:itemID="{269745A6-B087-4DAD-B3EA-A25CA7A509F1}">
-  <ds:schemaRefs>
-    <ds:schemaRef ds:uri="http://schemas.microsoft.com/office/2006/metadata/properties"/>
-    <ds:schemaRef ds:uri="http://schemas.microsoft.com/office/infopath/2007/PartnerControls"/>
-  </ds:schemaRefs>
-</ds:datastoreItem>
+<file path=customXml/item2.xml><?xml version="1.0" encoding="utf-8"?>
+<?mso-contentType ?>
+<FormTemplates xmlns="http://schemas.microsoft.com/sharepoint/v3/contenttype/forms">
+  <Display>DocumentLibraryForm</Display>
+  <Edit>DocumentLibraryForm</Edit>
+  <New>DocumentLibraryForm</New>
+</FormTemplates>
 </file>
 
-<file path=customXml/itemProps2.xml><?xml version="1.0" encoding="utf-8"?>
-<ds:datastoreItem xmlns:ds="http://schemas.openxmlformats.org/officeDocument/2006/customXml" ds:itemID="{02DA718E-DF5F-4CD2-931B-9A1428F2A4F2}">
-  <ds:schemaRefs>
-    <ds:schemaRef ds:uri="http://schemas.microsoft.com/sharepoint/v3/contenttype/forms"/>
-  </ds:schemaRefs>
-</ds:datastoreItem>
+<file path=customXml/item3.xml><?xml version="1.0" encoding="utf-8"?>
+<p:properties xmlns:p="http://schemas.microsoft.com/office/2006/metadata/properties" xmlns:xsi="http://www.w3.org/2001/XMLSchema-instance" xmlns:pc="http://schemas.microsoft.com/office/infopath/2007/PartnerControls">
+  <documentManagement/>
+</p:properties>
 </file>
 
-<file path=customXml/itemProps3.xml><?xml version="1.0" encoding="utf-8"?>
+<file path=customXml/itemProps1.xml><?xml version="1.0" encoding="utf-8"?>
 <ds:datastoreItem xmlns:ds="http://schemas.openxmlformats.org/officeDocument/2006/customXml" ds:itemID="{494176C7-FE88-4252-9D04-7BC97AF25A7E}">
   <ds:schemaRefs>
     <ds:schemaRef ds:uri="http://schemas.microsoft.com/office/2006/metadata/contentType"/>
@@ -10168,4 +12197,21 @@
     <ds:schemaRef ds:uri="http://schemas.microsoft.com/internal/obd"/>
   </ds:schemaRefs>
 </ds:datastoreItem>
+</file>
+
+<file path=customXml/itemProps2.xml><?xml version="1.0" encoding="utf-8"?>
+<ds:datastoreItem xmlns:ds="http://schemas.openxmlformats.org/officeDocument/2006/customXml" ds:itemID="{02DA718E-DF5F-4CD2-931B-9A1428F2A4F2}">
+  <ds:schemaRefs>
+    <ds:schemaRef ds:uri="http://schemas.microsoft.com/sharepoint/v3/contenttype/forms"/>
+  </ds:schemaRefs>
+</ds:datastoreItem>
+</file>
+
+<file path=customXml/itemProps3.xml><?xml version="1.0" encoding="utf-8"?>
+<ds:datastoreItem xmlns:ds="http://schemas.openxmlformats.org/officeDocument/2006/customXml" ds:itemID="{269745A6-B087-4DAD-B3EA-A25CA7A509F1}">
+  <ds:schemaRefs>
+    <ds:schemaRef ds:uri="http://schemas.microsoft.com/office/2006/metadata/properties"/>
+    <ds:schemaRef ds:uri="http://schemas.microsoft.com/office/infopath/2007/PartnerControls"/>
+  </ds:schemaRefs>
+</ds:datastoreItem>
 </file>
</xml_diff>